<commit_message>
updates on report and on svm plots
</commit_message>
<xml_diff>
--- a/Report.docx
+++ b/Report.docx
@@ -241,21 +241,226 @@
     </w:p>
     <w:p>
       <w:pPr>
-        <w:rPr>
-          <w:lang w:val="en-GB"/>
-        </w:rPr>
-      </w:pPr>
-      <w:proofErr w:type="spellStart"/>
-      <w:r>
-        <w:rPr>
-          <w:lang w:val="en-GB"/>
-        </w:rPr>
-        <w:t>dasdad</w:t>
-      </w:r>
-      <w:proofErr w:type="spellEnd"/>
-    </w:p>
-    <w:p>
-      <w:pPr>
+        <w:tabs>
+          <w:tab w:val="left" w:pos="1848"/>
+        </w:tabs>
+        <w:rPr>
+          <w:lang w:val="en-GB"/>
+        </w:rPr>
+      </w:pPr>
+    </w:p>
+    <w:p>
+      <w:pPr>
+        <w:tabs>
+          <w:tab w:val="left" w:pos="1848"/>
+        </w:tabs>
+        <w:jc w:val="both"/>
+        <w:rPr>
+          <w:lang w:val="en-GB"/>
+        </w:rPr>
+      </w:pPr>
+    </w:p>
+    <w:p>
+      <w:pPr>
+        <w:tabs>
+          <w:tab w:val="left" w:pos="1848"/>
+        </w:tabs>
+        <w:jc w:val="both"/>
+        <w:rPr>
+          <w:lang w:val="en-GB"/>
+        </w:rPr>
+      </w:pPr>
+      <w:r>
+        <w:rPr>
+          <w:lang w:val="en-GB"/>
+        </w:rPr>
+        <w:t xml:space="preserve">This report is dedicated to the analysis of a dataset consisting of low-level images depicting males and females, employing a range </w:t>
+      </w:r>
+      <w:r>
+        <w:rPr>
+          <w:lang w:val="en-GB"/>
+        </w:rPr>
+        <w:t xml:space="preserve">made </w:t>
+      </w:r>
+      <w:r>
+        <w:rPr>
+          <w:lang w:val="en-GB"/>
+        </w:rPr>
+        <w:t xml:space="preserve">of </w:t>
+      </w:r>
+      <w:r>
+        <w:rPr>
+          <w:lang w:val="en-GB"/>
+        </w:rPr>
+        <w:t xml:space="preserve">different </w:t>
+      </w:r>
+      <w:r>
+        <w:rPr>
+          <w:lang w:val="en-GB"/>
+        </w:rPr>
+        <w:t>Machine Learning (ML) algorithms</w:t>
+      </w:r>
+      <w:r>
+        <w:rPr>
+          <w:lang w:val="en-GB"/>
+        </w:rPr>
+        <w:t xml:space="preserve">. </w:t>
+      </w:r>
+      <w:r>
+        <w:rPr>
+          <w:lang w:val="en-GB"/>
+        </w:rPr>
+        <w:t xml:space="preserve">The </w:t>
+      </w:r>
+      <w:r>
+        <w:rPr>
+          <w:lang w:val="en-GB"/>
+        </w:rPr>
+        <w:t xml:space="preserve">goal </w:t>
+      </w:r>
+      <w:r>
+        <w:rPr>
+          <w:lang w:val="en-GB"/>
+        </w:rPr>
+        <w:t>is to determine the models that achieve the highest classification performance</w:t>
+      </w:r>
+      <w:r>
+        <w:rPr>
+          <w:lang w:val="en-GB"/>
+        </w:rPr>
+        <w:t>.</w:t>
+      </w:r>
+      <w:r>
+        <w:rPr>
+          <w:lang w:val="en-GB"/>
+        </w:rPr>
+        <w:t xml:space="preserve"> Initially</w:t>
+      </w:r>
+      <w:r>
+        <w:rPr>
+          <w:lang w:val="en-GB"/>
+        </w:rPr>
+        <w:t xml:space="preserve"> it was conducted</w:t>
+      </w:r>
+      <w:r>
+        <w:rPr>
+          <w:lang w:val="en-GB"/>
+        </w:rPr>
+        <w:t xml:space="preserve"> an examination of the dataset's features, followed by the exploration of various classifiers, including Multivariate Gaussian Models (MVG), Logistic Regression (</w:t>
+      </w:r>
+      <w:r>
+        <w:rPr>
+          <w:lang w:val="en-GB"/>
+        </w:rPr>
+        <w:t xml:space="preserve">both </w:t>
+      </w:r>
+      <w:r>
+        <w:rPr>
+          <w:lang w:val="en-GB"/>
+        </w:rPr>
+        <w:t>linear and quadratic), Support Vector Machine (linear, RBF, and quadratic), Gaussian Mixture Models, and Fusion.</w:t>
+      </w:r>
+      <w:r>
+        <w:rPr>
+          <w:lang w:val="en-GB"/>
+        </w:rPr>
+        <w:t xml:space="preserve"> A</w:t>
+      </w:r>
+      <w:r>
+        <w:rPr>
+          <w:lang w:val="en-GB"/>
+        </w:rPr>
+        <w:t xml:space="preserve"> validation dataset is derived from the training dataset using K-fold cross-validation</w:t>
+      </w:r>
+      <w:r>
+        <w:rPr>
+          <w:lang w:val="en-GB"/>
+        </w:rPr>
+        <w:t>, in order to find the best hyperparameters for each model</w:t>
+      </w:r>
+      <w:r>
+        <w:rPr>
+          <w:lang w:val="en-GB"/>
+        </w:rPr>
+        <w:t xml:space="preserve">. The performances are evaluated at first taking into account minimum detection cost function(min DCF), followed then also by considerations of actual DCF and score calibration. </w:t>
+      </w:r>
+      <w:r>
+        <w:rPr>
+          <w:lang w:val="en-GB"/>
+        </w:rPr>
+        <w:t xml:space="preserve">Finally, the models equipped with the chosen hyperparameters </w:t>
+      </w:r>
+      <w:r>
+        <w:rPr>
+          <w:lang w:val="en-GB"/>
+        </w:rPr>
+        <w:t>were tested on evaluation set, made of unseen data.</w:t>
+      </w:r>
+    </w:p>
+    <w:p>
+      <w:pPr>
+        <w:tabs>
+          <w:tab w:val="left" w:pos="1848"/>
+        </w:tabs>
+        <w:jc w:val="both"/>
+        <w:rPr>
+          <w:lang w:val="en-GB"/>
+        </w:rPr>
+      </w:pPr>
+      <w:r>
+        <w:rPr>
+          <w:lang w:val="en-GB"/>
+        </w:rPr>
+        <w:t xml:space="preserve">It will be demonstrated that all classifiers yield </w:t>
+      </w:r>
+      <w:r>
+        <w:rPr>
+          <w:lang w:val="en-GB"/>
+        </w:rPr>
+        <w:t xml:space="preserve">good </w:t>
+      </w:r>
+      <w:r>
+        <w:rPr>
+          <w:lang w:val="en-GB"/>
+        </w:rPr>
+        <w:t xml:space="preserve">results on the </w:t>
+      </w:r>
+      <w:r>
+        <w:rPr>
+          <w:lang w:val="en-GB"/>
+        </w:rPr>
+        <w:t>provided</w:t>
+      </w:r>
+      <w:r>
+        <w:rPr>
+          <w:lang w:val="en-GB"/>
+        </w:rPr>
+        <w:t xml:space="preserve"> dataset. </w:t>
+      </w:r>
+      <w:r>
+        <w:rPr>
+          <w:lang w:val="en-GB"/>
+        </w:rPr>
+        <w:t xml:space="preserve">As a best model it was selected </w:t>
+      </w:r>
+      <w:commentRangeStart w:id="4"/>
+      <w:r>
+        <w:rPr>
+          <w:lang w:val="en-GB"/>
+        </w:rPr>
+        <w:t>SCRIVERE QUA IL BEST MODEL</w:t>
+      </w:r>
+      <w:commentRangeEnd w:id="4"/>
+      <w:r>
+        <w:rPr>
+          <w:rStyle w:val="Rimandocommento"/>
+        </w:rPr>
+        <w:commentReference w:id="4"/>
+      </w:r>
+    </w:p>
+    <w:p>
+      <w:pPr>
+        <w:jc w:val="both"/>
         <w:rPr>
           <w:lang w:val="en-GB"/>
         </w:rPr>
@@ -269,21 +474,28 @@
     </w:p>
     <w:p>
       <w:pPr>
+        <w:jc w:val="both"/>
+        <w:rPr>
+          <w:lang w:val="en-GB"/>
+        </w:rPr>
+      </w:pPr>
+    </w:p>
+    <w:p>
+      <w:pPr>
         <w:pStyle w:val="Titolo1"/>
-        <w:jc w:val="left"/>
-        <w:rPr>
-          <w:lang w:val="en-GB"/>
-        </w:rPr>
-      </w:pPr>
-      <w:bookmarkStart w:id="4" w:name="_Toc144297984"/>
-      <w:r>
-        <w:rPr>
-          <w:lang w:val="en-GB"/>
-        </w:rPr>
-        <w:lastRenderedPageBreak/>
+        <w:jc w:val="both"/>
+        <w:rPr>
+          <w:lang w:val="en-GB"/>
+        </w:rPr>
+      </w:pPr>
+      <w:bookmarkStart w:id="5" w:name="_Toc144297984"/>
+      <w:r>
+        <w:rPr>
+          <w:lang w:val="en-GB"/>
+        </w:rPr>
         <w:t>Index</w:t>
       </w:r>
-      <w:bookmarkEnd w:id="4"/>
+      <w:bookmarkEnd w:id="5"/>
     </w:p>
     <w:p>
       <w:pPr>
@@ -291,6 +503,7 @@
         <w:tabs>
           <w:tab w:val="right" w:leader="dot" w:pos="9628"/>
         </w:tabs>
+        <w:jc w:val="both"/>
         <w:rPr>
           <w:noProof/>
         </w:rPr>
@@ -378,6 +591,7 @@
         <w:tabs>
           <w:tab w:val="right" w:leader="dot" w:pos="9628"/>
         </w:tabs>
+        <w:jc w:val="both"/>
         <w:rPr>
           <w:noProof/>
         </w:rPr>
@@ -447,6 +661,7 @@
         <w:tabs>
           <w:tab w:val="right" w:leader="dot" w:pos="9628"/>
         </w:tabs>
+        <w:jc w:val="both"/>
         <w:rPr>
           <w:noProof/>
         </w:rPr>
@@ -516,6 +731,7 @@
         <w:tabs>
           <w:tab w:val="right" w:leader="dot" w:pos="9628"/>
         </w:tabs>
+        <w:jc w:val="both"/>
         <w:rPr>
           <w:noProof/>
         </w:rPr>
@@ -585,6 +801,7 @@
         <w:tabs>
           <w:tab w:val="right" w:leader="dot" w:pos="9628"/>
         </w:tabs>
+        <w:jc w:val="both"/>
         <w:rPr>
           <w:noProof/>
         </w:rPr>
@@ -650,6 +867,7 @@
     </w:p>
     <w:p>
       <w:pPr>
+        <w:jc w:val="both"/>
         <w:rPr>
           <w:lang w:val="en-GB"/>
         </w:rPr>
@@ -663,6 +881,7 @@
     </w:p>
     <w:p>
       <w:pPr>
+        <w:jc w:val="both"/>
         <w:rPr>
           <w:lang w:val="en-GB"/>
         </w:rPr>
@@ -677,125 +896,1826 @@
     <w:p>
       <w:pPr>
         <w:pStyle w:val="Titolo1"/>
-        <w:rPr>
-          <w:lang w:val="en-GB"/>
-        </w:rPr>
-      </w:pPr>
-      <w:r>
-        <w:rPr>
-          <w:lang w:val="en-GB"/>
-        </w:rPr>
-        <w:lastRenderedPageBreak/>
-        <w:t>Dataset Analysis</w:t>
-      </w:r>
-    </w:p>
-    <w:p>
-      <w:pPr>
-        <w:rPr>
-          <w:rFonts w:ascii="Times New Roman" w:eastAsia="Times New Roman" w:hAnsi="Times New Roman" w:cs="Times New Roman"/>
-          <w:sz w:val="24"/>
-          <w:szCs w:val="24"/>
-          <w:lang w:val="en-GB" w:eastAsia="it-IT"/>
-        </w:rPr>
-      </w:pPr>
-      <w:r>
+        <w:jc w:val="both"/>
+        <w:rPr>
+          <w:lang w:val="en-GB"/>
+        </w:rPr>
+      </w:pPr>
+    </w:p>
+    <w:p>
+      <w:pPr>
+        <w:pStyle w:val="Titolo1"/>
+        <w:rPr>
+          <w:lang w:val="en-GB"/>
+        </w:rPr>
+      </w:pPr>
+      <w:r>
+        <w:rPr>
+          <w:lang w:val="en-GB"/>
+        </w:rPr>
+        <w:t xml:space="preserve">Dataset </w:t>
+      </w:r>
+      <w:r>
+        <w:rPr>
+          <w:lang w:val="en-GB"/>
+        </w:rPr>
+        <w:t>overview</w:t>
+      </w:r>
+    </w:p>
+    <w:p>
+      <w:pPr>
+        <w:autoSpaceDE w:val="0"/>
+        <w:autoSpaceDN w:val="0"/>
+        <w:adjustRightInd w:val="0"/>
+        <w:spacing w:after="0" w:line="240" w:lineRule="auto"/>
+        <w:jc w:val="both"/>
+        <w:rPr>
+          <w:rFonts w:ascii="CMR10" w:hAnsi="CMR10" w:cs="CMR10"/>
+          <w:sz w:val="20"/>
+          <w:szCs w:val="20"/>
+          <w:lang w:val="en-GB"/>
+        </w:rPr>
+      </w:pPr>
+      <w:r>
+        <w:rPr>
+          <w:lang w:val="en-GB"/>
+        </w:rPr>
+        <w:t>The training dataset consists of 2,400 samples, comprising 720 males and 1,680 females</w:t>
+      </w:r>
+      <w:r>
+        <w:rPr>
+          <w:lang w:val="en-GB"/>
+        </w:rPr>
+        <w:t>,</w:t>
+      </w:r>
+      <w:r>
+        <w:rPr>
+          <w:lang w:val="en-GB"/>
+        </w:rPr>
+        <w:t xml:space="preserve"> </w:t>
+      </w:r>
+      <w:r>
+        <w:rPr>
+          <w:lang w:val="en-GB"/>
+        </w:rPr>
+        <w:t>made extracting speaker embeddings from</w:t>
+      </w:r>
+      <w:r>
+        <w:rPr>
+          <w:lang w:val="en-GB"/>
+        </w:rPr>
+        <w:t xml:space="preserve"> face images</w:t>
+      </w:r>
+      <w:r>
+        <w:rPr>
+          <w:lang w:val="en-GB"/>
+        </w:rPr>
+        <w:t>.</w:t>
+      </w:r>
+      <w:r>
+        <w:rPr>
+          <w:lang w:val="en-GB"/>
+        </w:rPr>
+        <w:t xml:space="preserve"> A speaker embedding is a small-dimensional, fixed sized representation of an image</w:t>
+      </w:r>
+      <w:r>
+        <w:rPr>
+          <w:lang w:val="en-GB"/>
+        </w:rPr>
+        <w:t>, where f</w:t>
+      </w:r>
+      <w:r>
+        <w:rPr>
+          <w:lang w:val="en-GB"/>
+        </w:rPr>
+        <w:t>eatures are continuous values that represent a point in the m</w:t>
+      </w:r>
+      <w:r>
+        <w:rPr>
+          <w:lang w:val="en-GB"/>
+        </w:rPr>
+        <w:t>-</w:t>
+      </w:r>
+      <w:r>
+        <w:rPr>
+          <w:lang w:val="en-GB"/>
+        </w:rPr>
+        <w:t>dimensional embedding space</w:t>
+      </w:r>
+      <w:r>
+        <w:rPr>
+          <w:lang w:val="en-GB"/>
+        </w:rPr>
+        <w:t>. The dataset results</w:t>
+      </w:r>
+      <w:r>
+        <w:rPr>
+          <w:lang w:val="en-GB"/>
+        </w:rPr>
+        <w:t xml:space="preserve"> in a substantial bias towards females, accounting for 70% of the dataset. Each sample </w:t>
+      </w:r>
+      <w:r>
+        <w:rPr>
+          <w:lang w:val="en-GB"/>
+        </w:rPr>
+        <w:t>is made of</w:t>
+      </w:r>
+      <w:r>
+        <w:rPr>
+          <w:lang w:val="en-GB"/>
+        </w:rPr>
+        <w:t xml:space="preserve"> 12</w:t>
+      </w:r>
+      <w:r>
+        <w:rPr>
+          <w:lang w:val="en-GB"/>
+        </w:rPr>
+        <w:t xml:space="preserve"> features that do not have </w:t>
+      </w:r>
+      <w:r>
+        <w:rPr>
+          <w:rFonts w:ascii="CMR10" w:hAnsi="CMR10" w:cs="CMR10"/>
+          <w:sz w:val="20"/>
+          <w:szCs w:val="20"/>
+          <w:lang w:val="en-GB"/>
+        </w:rPr>
+        <w:t>a physical interpretation</w:t>
+      </w:r>
+      <w:r>
+        <w:rPr>
+          <w:lang w:val="en-GB"/>
+        </w:rPr>
+        <w:t xml:space="preserve">. </w:t>
+      </w:r>
+      <w:r>
+        <w:rPr>
+          <w:lang w:val="en-GB"/>
+        </w:rPr>
+        <w:t>It is also known that</w:t>
+      </w:r>
+      <w:r>
+        <w:rPr>
+          <w:lang w:val="en-GB"/>
+        </w:rPr>
+        <w:t xml:space="preserve"> the samples </w:t>
+      </w:r>
+      <w:r>
+        <w:rPr>
+          <w:lang w:val="en-GB"/>
+        </w:rPr>
+        <w:t>belong to</w:t>
+      </w:r>
+      <w:r>
+        <w:rPr>
+          <w:lang w:val="en-GB"/>
+        </w:rPr>
+        <w:t xml:space="preserve"> three distinct age groups, each characterized by a different distribution of embeddings</w:t>
+      </w:r>
+      <w:r>
+        <w:rPr>
+          <w:lang w:val="en-GB"/>
+        </w:rPr>
+        <w:t>.</w:t>
+      </w:r>
+      <w:r>
+        <w:rPr>
+          <w:lang w:val="en-GB"/>
+        </w:rPr>
+        <w:t xml:space="preserve"> however, no age information is available</w:t>
+      </w:r>
+      <w:r>
+        <w:rPr>
+          <w:lang w:val="en-GB"/>
+        </w:rPr>
+        <w:t>. T</w:t>
+      </w:r>
+      <w:r>
+        <w:rPr>
+          <w:lang w:val="en-GB"/>
+        </w:rPr>
+        <w:t xml:space="preserve">he test dataset </w:t>
+      </w:r>
+      <w:r>
+        <w:rPr>
+          <w:lang w:val="en-GB"/>
+        </w:rPr>
+        <w:t>instead is characterized by</w:t>
+      </w:r>
+      <w:r>
+        <w:rPr>
+          <w:lang w:val="en-GB"/>
+        </w:rPr>
+        <w:t xml:space="preserve"> 6,000 samples, with 4,200 males and 1,800 females. As such</w:t>
+      </w:r>
+      <w:r>
+        <w:rPr>
+          <w:lang w:val="en-GB"/>
+        </w:rPr>
+        <w:t xml:space="preserve">, dataset are imbalanced, with </w:t>
+      </w:r>
+      <w:r>
+        <w:rPr>
+          <w:rFonts w:ascii="CMR10" w:hAnsi="CMR10" w:cs="CMR10"/>
+          <w:sz w:val="20"/>
+          <w:szCs w:val="20"/>
+          <w:lang w:val="en-GB"/>
+        </w:rPr>
+        <w:t xml:space="preserve">the training set </w:t>
+      </w:r>
+      <w:r>
+        <w:rPr>
+          <w:rFonts w:ascii="CMR10" w:hAnsi="CMR10" w:cs="CMR10"/>
+          <w:sz w:val="20"/>
+          <w:szCs w:val="20"/>
+          <w:lang w:val="en-GB"/>
+        </w:rPr>
+        <w:t>that has</w:t>
+      </w:r>
+      <w:r>
+        <w:rPr>
+          <w:rFonts w:ascii="CMR10" w:hAnsi="CMR10" w:cs="CMR10"/>
+          <w:sz w:val="20"/>
+          <w:szCs w:val="20"/>
+          <w:lang w:val="en-GB"/>
+        </w:rPr>
+        <w:t xml:space="preserve"> signi</w:t>
+      </w:r>
+      <w:r>
+        <w:rPr>
+          <w:rFonts w:ascii="CMR10" w:hAnsi="CMR10" w:cs="CMR10"/>
+          <w:sz w:val="20"/>
+          <w:szCs w:val="20"/>
+          <w:lang w:val="en-GB"/>
+        </w:rPr>
+        <w:t>fic</w:t>
+      </w:r>
+      <w:r>
+        <w:rPr>
+          <w:rFonts w:ascii="CMR10" w:hAnsi="CMR10" w:cs="CMR10"/>
+          <w:sz w:val="20"/>
+          <w:szCs w:val="20"/>
+          <w:lang w:val="en-GB"/>
+        </w:rPr>
+        <w:t>antly more female samples, whereas</w:t>
+      </w:r>
+      <w:r>
+        <w:rPr>
+          <w:rFonts w:ascii="CMR10" w:hAnsi="CMR10" w:cs="CMR10"/>
+          <w:sz w:val="20"/>
+          <w:szCs w:val="20"/>
+          <w:lang w:val="en-GB"/>
+        </w:rPr>
+        <w:t xml:space="preserve"> </w:t>
+      </w:r>
+      <w:r>
+        <w:rPr>
+          <w:rFonts w:ascii="CMR10" w:hAnsi="CMR10" w:cs="CMR10"/>
+          <w:sz w:val="20"/>
+          <w:szCs w:val="20"/>
+          <w:lang w:val="en-GB"/>
+        </w:rPr>
+        <w:t>the test set has sign</w:t>
+      </w:r>
+      <w:r>
+        <w:rPr>
+          <w:rFonts w:ascii="CMR10" w:hAnsi="CMR10" w:cs="CMR10"/>
+          <w:sz w:val="20"/>
+          <w:szCs w:val="20"/>
+          <w:lang w:val="en-GB"/>
+        </w:rPr>
+        <w:t>ific</w:t>
+      </w:r>
+      <w:r>
+        <w:rPr>
+          <w:rFonts w:ascii="CMR10" w:hAnsi="CMR10" w:cs="CMR10"/>
+          <w:sz w:val="20"/>
+          <w:szCs w:val="20"/>
+          <w:lang w:val="en-GB"/>
+        </w:rPr>
+        <w:t>antly more male samples.</w:t>
+      </w:r>
+    </w:p>
+    <w:p>
+      <w:pPr>
+        <w:autoSpaceDE w:val="0"/>
+        <w:autoSpaceDN w:val="0"/>
+        <w:adjustRightInd w:val="0"/>
+        <w:spacing w:after="0" w:line="240" w:lineRule="auto"/>
+        <w:jc w:val="both"/>
+        <w:rPr>
+          <w:sz w:val="22"/>
+          <w:szCs w:val="22"/>
+          <w:lang w:val="en-GB"/>
+        </w:rPr>
+      </w:pPr>
+      <w:r>
+        <w:rPr>
+          <w:rFonts w:ascii="CMR10" w:hAnsi="CMR10" w:cs="CMR10"/>
+          <w:sz w:val="20"/>
+          <w:szCs w:val="20"/>
+          <w:lang w:val="en-GB"/>
+        </w:rPr>
+        <w:t xml:space="preserve"> </w:t>
+      </w:r>
+      <w:r>
+        <w:rPr>
+          <w:sz w:val="22"/>
+          <w:szCs w:val="22"/>
+          <w:lang w:val="en-GB"/>
+        </w:rPr>
+        <w:t>The mean (</w:t>
+      </w:r>
+      <w:r>
+        <w:rPr>
+          <w:rFonts w:ascii="Calibri" w:hAnsi="Calibri" w:cs="Calibri"/>
+          <w:sz w:val="22"/>
+          <w:szCs w:val="22"/>
+        </w:rPr>
+        <w:t>μ</w:t>
+      </w:r>
+      <w:r>
+        <w:rPr>
+          <w:sz w:val="22"/>
+          <w:szCs w:val="22"/>
+          <w:lang w:val="en-GB"/>
+        </w:rPr>
+        <w:t>) and standard deviation (</w:t>
+      </w:r>
+      <w:r>
+        <w:rPr>
+          <w:sz w:val="22"/>
+          <w:szCs w:val="22"/>
+        </w:rPr>
+        <w:t>σ</w:t>
+      </w:r>
+      <w:r>
+        <w:rPr>
+          <w:sz w:val="22"/>
+          <w:szCs w:val="22"/>
+          <w:lang w:val="en-GB"/>
+        </w:rPr>
+        <w:t>)</w:t>
+      </w:r>
+      <w:r>
+        <w:rPr>
+          <w:sz w:val="22"/>
+          <w:szCs w:val="22"/>
+          <w:lang w:val="en-GB"/>
+        </w:rPr>
+        <w:t xml:space="preserve"> of each feature for the </w:t>
+      </w:r>
+      <w:r>
+        <w:rPr>
+          <w:sz w:val="22"/>
+          <w:szCs w:val="22"/>
+          <w:lang w:val="en-GB"/>
+        </w:rPr>
+        <w:t>training dataset</w:t>
+      </w:r>
+      <w:r>
+        <w:rPr>
+          <w:b/>
+          <w:bCs/>
+          <w:sz w:val="22"/>
+          <w:szCs w:val="22"/>
+          <w:lang w:val="en-GB"/>
+        </w:rPr>
+        <w:t xml:space="preserve"> </w:t>
+      </w:r>
+      <w:r>
+        <w:rPr>
+          <w:sz w:val="22"/>
+          <w:szCs w:val="22"/>
+          <w:lang w:val="en-GB"/>
+        </w:rPr>
+        <w:t>are:</w:t>
+      </w:r>
+    </w:p>
+    <w:p>
+      <w:pPr>
+        <w:autoSpaceDE w:val="0"/>
+        <w:autoSpaceDN w:val="0"/>
+        <w:adjustRightInd w:val="0"/>
+        <w:spacing w:after="0" w:line="240" w:lineRule="auto"/>
+        <w:jc w:val="center"/>
+        <w:rPr>
+          <w:rFonts w:ascii="CMR10" w:hAnsi="CMR10" w:cs="CMR10"/>
+          <w:sz w:val="20"/>
+          <w:szCs w:val="20"/>
+          <w:lang w:val="en-GB"/>
+        </w:rPr>
+      </w:pPr>
+    </w:p>
+    <w:p>
+      <w:pPr>
+        <w:autoSpaceDE w:val="0"/>
+        <w:autoSpaceDN w:val="0"/>
+        <w:adjustRightInd w:val="0"/>
+        <w:spacing w:after="0" w:line="240" w:lineRule="auto"/>
+        <w:jc w:val="center"/>
+        <w:rPr>
+          <w:rFonts w:ascii="CMR10" w:hAnsi="CMR10" w:cs="CMR10"/>
+        </w:rPr>
+      </w:pPr>
+      <m:oMathPara>
+        <m:oMath>
+          <m:r>
+            <m:rPr>
+              <m:sty m:val="p"/>
+            </m:rPr>
+            <w:rPr>
+              <w:rFonts w:ascii="Cambria Math" w:hAnsi="Cambria Math"/>
+            </w:rPr>
+            <m:t>μ</m:t>
+          </m:r>
+          <m:r>
+            <m:rPr>
+              <m:sty m:val="p"/>
+            </m:rPr>
+            <w:rPr>
+              <w:rFonts w:ascii="Cambria Math"/>
+            </w:rPr>
+            <m:t>=</m:t>
+          </m:r>
+          <m:d>
+            <m:dPr>
+              <m:begChr m:val="["/>
+              <m:endChr m:val="]"/>
+              <m:ctrlPr>
+                <w:rPr>
+                  <w:rFonts w:ascii="Cambria Math"/>
+                </w:rPr>
+              </m:ctrlPr>
+            </m:dPr>
+            <m:e>
+              <m:r>
+                <m:rPr>
+                  <m:sty m:val="p"/>
+                </m:rPr>
+                <w:rPr>
+                  <w:rFonts w:ascii="Cambria Math" w:eastAsia="Times New Roman" w:hAnsi="Cambria Math"/>
+                  <w:lang w:val="en-GB" w:eastAsia="it-IT"/>
+                </w:rPr>
+                <m:t xml:space="preserve"> -3.1</m:t>
+              </m:r>
+              <m:r>
+                <m:rPr>
+                  <m:sty m:val="p"/>
+                </m:rPr>
+                <w:rPr>
+                  <w:rFonts w:ascii="Cambria Math" w:eastAsia="Times New Roman" w:hAnsi="Cambria Math"/>
+                  <w:lang w:val="en-GB" w:eastAsia="it-IT"/>
+                </w:rPr>
+                <m:t>,</m:t>
+              </m:r>
+              <m:r>
+                <m:rPr>
+                  <m:sty m:val="p"/>
+                </m:rPr>
+                <w:rPr>
+                  <w:rFonts w:ascii="Cambria Math" w:eastAsia="Times New Roman" w:hAnsi="Cambria Math"/>
+                  <w:lang w:val="en-GB" w:eastAsia="it-IT"/>
+                </w:rPr>
+                <m:t>  13.2</m:t>
+              </m:r>
+              <m:r>
+                <m:rPr>
+                  <m:sty m:val="p"/>
+                </m:rPr>
+                <w:rPr>
+                  <w:rFonts w:ascii="Cambria Math" w:eastAsia="Times New Roman" w:hAnsi="Cambria Math"/>
+                  <w:lang w:val="en-GB" w:eastAsia="it-IT"/>
+                </w:rPr>
+                <m:t>,</m:t>
+              </m:r>
+              <m:r>
+                <m:rPr>
+                  <m:sty m:val="p"/>
+                </m:rPr>
+                <w:rPr>
+                  <w:rFonts w:ascii="Cambria Math" w:eastAsia="Times New Roman" w:hAnsi="Cambria Math"/>
+                  <w:lang w:val="en-GB" w:eastAsia="it-IT"/>
+                </w:rPr>
+                <m:t xml:space="preserve"> -10.4</m:t>
+              </m:r>
+              <m:r>
+                <m:rPr>
+                  <m:sty m:val="p"/>
+                </m:rPr>
+                <w:rPr>
+                  <w:rFonts w:ascii="Cambria Math" w:eastAsia="Times New Roman" w:hAnsi="Cambria Math"/>
+                  <w:lang w:val="en-GB" w:eastAsia="it-IT"/>
+                </w:rPr>
+                <m:t xml:space="preserve">, </m:t>
+              </m:r>
+              <m:r>
+                <m:rPr>
+                  <m:sty m:val="p"/>
+                </m:rPr>
+                <w:rPr>
+                  <w:rFonts w:ascii="Cambria Math" w:eastAsia="Times New Roman" w:hAnsi="Cambria Math"/>
+                  <w:lang w:val="en-GB" w:eastAsia="it-IT"/>
+                </w:rPr>
+                <m:t>-1.2</m:t>
+              </m:r>
+              <m:r>
+                <m:rPr>
+                  <m:sty m:val="p"/>
+                </m:rPr>
+                <w:rPr>
+                  <w:rFonts w:ascii="Cambria Math" w:eastAsia="Times New Roman" w:hAnsi="Cambria Math"/>
+                  <w:lang w:val="en-GB" w:eastAsia="it-IT"/>
+                </w:rPr>
+                <m:t>,</m:t>
+              </m:r>
+              <m:r>
+                <m:rPr>
+                  <m:sty m:val="p"/>
+                </m:rPr>
+                <w:rPr>
+                  <w:rFonts w:ascii="Cambria Math" w:eastAsia="Times New Roman" w:hAnsi="Cambria Math"/>
+                  <w:lang w:val="en-GB" w:eastAsia="it-IT"/>
+                </w:rPr>
+                <m:t>-3.7</m:t>
+              </m:r>
+              <m:r>
+                <m:rPr>
+                  <m:sty m:val="p"/>
+                </m:rPr>
+                <w:rPr>
+                  <w:rFonts w:ascii="Cambria Math" w:eastAsia="Times New Roman" w:hAnsi="Cambria Math"/>
+                  <w:lang w:val="en-GB" w:eastAsia="it-IT"/>
+                </w:rPr>
+                <m:t>,</m:t>
+              </m:r>
+              <m:r>
+                <m:rPr>
+                  <m:sty m:val="p"/>
+                </m:rPr>
+                <w:rPr>
+                  <w:rFonts w:ascii="Cambria Math" w:eastAsia="Times New Roman" w:hAnsi="Cambria Math"/>
+                  <w:lang w:val="en-GB" w:eastAsia="it-IT"/>
+                </w:rPr>
+                <m:t>-0.5</m:t>
+              </m:r>
+              <m:r>
+                <m:rPr>
+                  <m:sty m:val="p"/>
+                </m:rPr>
+                <w:rPr>
+                  <w:rFonts w:ascii="Cambria Math" w:eastAsia="Times New Roman" w:hAnsi="Cambria Math"/>
+                  <w:lang w:val="en-GB" w:eastAsia="it-IT"/>
+                </w:rPr>
+                <m:t>,</m:t>
+              </m:r>
+              <m:r>
+                <m:rPr>
+                  <m:sty m:val="p"/>
+                </m:rPr>
+                <w:rPr>
+                  <w:rFonts w:ascii="Cambria Math" w:eastAsia="Times New Roman" w:hAnsi="Cambria Math"/>
+                  <w:lang w:val="en-GB" w:eastAsia="it-IT"/>
+                </w:rPr>
+                <m:t>-6.5</m:t>
+              </m:r>
+              <m:r>
+                <m:rPr>
+                  <m:sty m:val="p"/>
+                </m:rPr>
+                <w:rPr>
+                  <w:rFonts w:ascii="Cambria Math" w:eastAsia="Times New Roman" w:hAnsi="Cambria Math"/>
+                  <w:lang w:val="en-GB" w:eastAsia="it-IT"/>
+                </w:rPr>
+                <m:t>,</m:t>
+              </m:r>
+              <m:r>
+                <m:rPr>
+                  <m:sty m:val="p"/>
+                </m:rPr>
+                <w:rPr>
+                  <w:rFonts w:ascii="Cambria Math" w:eastAsia="Times New Roman" w:hAnsi="Cambria Math"/>
+                  <w:lang w:val="en-GB" w:eastAsia="it-IT"/>
+                </w:rPr>
+                <m:t>-9.0</m:t>
+              </m:r>
+              <m:r>
+                <m:rPr>
+                  <m:sty m:val="p"/>
+                </m:rPr>
+                <w:rPr>
+                  <w:rFonts w:ascii="Cambria Math" w:eastAsia="Times New Roman" w:hAnsi="Cambria Math"/>
+                  <w:lang w:val="en-GB" w:eastAsia="it-IT"/>
+                </w:rPr>
+                <m:t>,</m:t>
+              </m:r>
+              <m:r>
+                <m:rPr>
+                  <m:sty m:val="p"/>
+                </m:rPr>
+                <w:rPr>
+                  <w:rFonts w:ascii="Cambria Math" w:eastAsia="Times New Roman" w:hAnsi="Cambria Math"/>
+                  <w:lang w:val="en-GB" w:eastAsia="it-IT"/>
+                </w:rPr>
+                <m:t>  5.8</m:t>
+              </m:r>
+              <m:r>
+                <m:rPr>
+                  <m:sty m:val="p"/>
+                </m:rPr>
+                <w:rPr>
+                  <w:rFonts w:ascii="Cambria Math" w:eastAsia="Times New Roman" w:hAnsi="Cambria Math"/>
+                  <w:lang w:val="en-GB" w:eastAsia="it-IT"/>
+                </w:rPr>
+                <m:t xml:space="preserve">, </m:t>
+              </m:r>
+              <m:r>
+                <m:rPr>
+                  <m:sty m:val="p"/>
+                </m:rPr>
+                <w:rPr>
+                  <w:rFonts w:ascii="Cambria Math" w:eastAsia="Times New Roman" w:hAnsi="Cambria Math"/>
+                  <w:lang w:val="en-GB" w:eastAsia="it-IT"/>
+                </w:rPr>
+                <m:t>-3.0</m:t>
+              </m:r>
+              <m:r>
+                <m:rPr>
+                  <m:sty m:val="p"/>
+                </m:rPr>
+                <w:rPr>
+                  <w:rFonts w:ascii="Cambria Math" w:eastAsia="Times New Roman" w:hAnsi="Cambria Math"/>
+                  <w:lang w:val="en-GB" w:eastAsia="it-IT"/>
+                </w:rPr>
+                <m:t>,</m:t>
+              </m:r>
+              <m:r>
+                <m:rPr>
+                  <m:sty m:val="p"/>
+                </m:rPr>
+                <w:rPr>
+                  <w:rFonts w:ascii="Cambria Math" w:eastAsia="Times New Roman" w:hAnsi="Cambria Math"/>
+                  <w:lang w:val="en-GB" w:eastAsia="it-IT"/>
+                </w:rPr>
+                <m:t>  5.1</m:t>
+              </m:r>
+              <m:r>
+                <m:rPr>
+                  <m:sty m:val="p"/>
+                </m:rPr>
+                <w:rPr>
+                  <w:rFonts w:ascii="Cambria Math" w:eastAsia="Times New Roman" w:hAnsi="Cambria Math"/>
+                  <w:lang w:val="en-GB" w:eastAsia="it-IT"/>
+                </w:rPr>
+                <m:t>,</m:t>
+              </m:r>
+              <m:r>
+                <m:rPr>
+                  <m:sty m:val="p"/>
+                </m:rPr>
+                <w:rPr>
+                  <w:rFonts w:ascii="Cambria Math" w:eastAsia="Times New Roman" w:hAnsi="Cambria Math"/>
+                  <w:lang w:val="en-GB" w:eastAsia="it-IT"/>
+                </w:rPr>
+                <m:t>  14.8</m:t>
+              </m:r>
+              <m:r>
+                <m:rPr>
+                  <m:sty m:val="p"/>
+                </m:rPr>
+                <w:rPr>
+                  <w:rFonts w:ascii="Cambria Math" w:eastAsia="Times New Roman" w:hAnsi="Cambria Math"/>
+                  <w:lang w:val="en-GB" w:eastAsia="it-IT"/>
+                </w:rPr>
+                <m:t xml:space="preserve"> </m:t>
+              </m:r>
+              <m:r>
+                <m:rPr>
+                  <m:sty m:val="p"/>
+                </m:rPr>
+                <w:rPr>
+                  <w:rFonts w:ascii="Cambria Math" w:eastAsia="Times New Roman" w:hAnsi="Cambria Math"/>
+                  <w:lang w:val="en-GB" w:eastAsia="it-IT"/>
+                </w:rPr>
+                <m:t xml:space="preserve"> </m:t>
+              </m:r>
+            </m:e>
+          </m:d>
+        </m:oMath>
+      </m:oMathPara>
+    </w:p>
+    <w:p>
+      <w:pPr>
+        <w:autoSpaceDE w:val="0"/>
+        <w:autoSpaceDN w:val="0"/>
+        <w:adjustRightInd w:val="0"/>
+        <w:spacing w:after="0" w:line="240" w:lineRule="auto"/>
+        <w:jc w:val="center"/>
+        <w:rPr>
+          <w:rFonts w:ascii="CMR10" w:hAnsi="CMR10" w:cs="CMR10"/>
+        </w:rPr>
+      </w:pPr>
+    </w:p>
+    <w:p>
+      <w:pPr>
+        <w:jc w:val="center"/>
         <w:rPr>
           <w:rFonts w:eastAsia="Times New Roman"/>
-          <w:highlight w:val="yellow"/>
-          <w:lang w:val="en-GB" w:eastAsia="it-IT"/>
-        </w:rPr>
-        <w:t>dataset information and description</w:t>
-      </w:r>
-    </w:p>
-    <w:p>
-      <w:pPr>
-        <w:rPr>
-          <w:rFonts w:ascii="Times New Roman" w:eastAsia="Times New Roman" w:hAnsi="Times New Roman" w:cs="Times New Roman"/>
-          <w:sz w:val="24"/>
-          <w:szCs w:val="24"/>
-          <w:lang w:val="en-GB" w:eastAsia="it-IT"/>
-        </w:rPr>
-      </w:pPr>
-      <w:r>
+          <w:lang w:eastAsia="it-IT"/>
+        </w:rPr>
+      </w:pPr>
+      <m:oMath>
+        <m:r>
+          <m:rPr>
+            <m:sty m:val="p"/>
+          </m:rPr>
+          <w:rPr>
+            <w:rFonts w:ascii="Cambria Math" w:hAnsi="Cambria Math"/>
+          </w:rPr>
+          <m:t>σ</m:t>
+        </m:r>
+        <m:r>
+          <m:rPr>
+            <m:sty m:val="p"/>
+          </m:rPr>
+          <w:rPr>
+            <w:rFonts w:ascii="Cambria Math" w:hAnsi="Cambria Math"/>
+          </w:rPr>
+          <m:t xml:space="preserve">= </m:t>
+        </m:r>
+      </m:oMath>
+      <w:r>
+        <w:rPr>
+          <w:rFonts w:ascii="Cambria" w:eastAsia="Times New Roman" w:hAnsi="Cambria"/>
+          <w:lang w:eastAsia="it-IT"/>
+        </w:rPr>
+        <w:t>[  8.0, 10.6,  6.8,  4.5,  8.5,  9.4,  6.5,  6.5,  10.4,  4.3,  6.2</w:t>
+      </w:r>
+      <w:r>
+        <w:rPr>
+          <w:rFonts w:eastAsia="Times New Roman"/>
+          <w:lang w:eastAsia="it-IT"/>
+        </w:rPr>
+        <w:t xml:space="preserve"> ]</w:t>
+      </w:r>
+    </w:p>
+    <w:p>
+      <w:pPr>
+        <w:jc w:val="center"/>
         <w:rPr>
           <w:rFonts w:eastAsia="Times New Roman"/>
           <w:lang w:val="en-GB" w:eastAsia="it-IT"/>
         </w:rPr>
-        <w:t>The mean of the features for the entire training set is:</w:t>
-      </w:r>
-    </w:p>
-    <w:p>
-      <w:pPr>
-        <w:rPr>
-          <w:rFonts w:ascii="Times New Roman" w:eastAsia="Times New Roman" w:hAnsi="Times New Roman" w:cs="Times New Roman"/>
-          <w:sz w:val="24"/>
-          <w:szCs w:val="24"/>
-          <w:lang w:val="en-GB" w:eastAsia="it-IT"/>
-        </w:rPr>
-      </w:pPr>
-      <w:r>
+      </w:pPr>
+      <w:r>
+        <w:rPr>
+          <w:sz w:val="22"/>
+          <w:szCs w:val="22"/>
+          <w:lang w:val="en-GB"/>
+        </w:rPr>
+        <w:t xml:space="preserve">It can be observed that features of the data set have different scales, they have large differences between their ranges. So, in this case, </w:t>
+      </w:r>
+      <w:r>
+        <w:rPr>
+          <w:b/>
+          <w:bCs/>
+          <w:sz w:val="22"/>
+          <w:szCs w:val="22"/>
+          <w:lang w:val="en-GB"/>
+        </w:rPr>
+        <w:t xml:space="preserve">Z-normalization </w:t>
+      </w:r>
+      <w:r>
+        <w:rPr>
+          <w:sz w:val="22"/>
+          <w:szCs w:val="22"/>
+          <w:lang w:val="en-GB"/>
+        </w:rPr>
+        <w:t xml:space="preserve">on the data-set to bring all the features on the same scale could be useful. Z-normalization </w:t>
+      </w:r>
+      <w:proofErr w:type="spellStart"/>
+      <w:r>
+        <w:rPr>
+          <w:sz w:val="22"/>
+          <w:szCs w:val="22"/>
+          <w:lang w:val="en-GB"/>
+        </w:rPr>
+        <w:t>centers</w:t>
+      </w:r>
+      <w:proofErr w:type="spellEnd"/>
+      <w:r>
+        <w:rPr>
+          <w:sz w:val="22"/>
+          <w:szCs w:val="22"/>
+          <w:lang w:val="en-GB"/>
+        </w:rPr>
+        <w:t xml:space="preserve"> the feature columns at mean 0 with standard deviation 1. Thus before applying any operation each sample of the training set has been transformed through the expression:</w:t>
+      </w:r>
+    </w:p>
+    <w:p>
+      <w:pPr>
+        <w:autoSpaceDE w:val="0"/>
+        <w:autoSpaceDN w:val="0"/>
+        <w:adjustRightInd w:val="0"/>
+        <w:spacing w:after="0" w:line="240" w:lineRule="auto"/>
+        <w:jc w:val="both"/>
+        <w:rPr>
+          <w:rFonts w:ascii="CMR10" w:hAnsi="CMR10" w:cs="CMR10"/>
+          <w:sz w:val="20"/>
+          <w:szCs w:val="20"/>
+          <w:lang w:val="en-GB"/>
+        </w:rPr>
+      </w:pPr>
+      <m:oMath>
+        <m:r>
+          <w:rPr>
+            <w:rFonts w:ascii="Cambria Math" w:hAnsi="Cambria Math" w:cs="CMR10"/>
+            <w:lang w:val="en-GB"/>
+          </w:rPr>
+          <m:t xml:space="preserve"> </m:t>
+        </m:r>
+      </m:oMath>
+      <w:r>
+        <w:rPr>
+          <w:rFonts w:ascii="CMR10" w:hAnsi="CMR10" w:cs="CMR10"/>
+          <w:lang w:val="en-GB"/>
+        </w:rPr>
+        <w:t xml:space="preserve"> </w:t>
+      </w:r>
+    </w:p>
+    <w:p>
+      <w:pPr>
+        <w:pStyle w:val="Titolo1"/>
+        <w:rPr>
+          <w:lang w:val="en-GB"/>
+        </w:rPr>
+      </w:pPr>
+      <w:r>
+        <w:rPr>
+          <w:lang w:val="en-GB"/>
+        </w:rPr>
+        <w:t>Dataset Analysis</w:t>
+      </w:r>
+    </w:p>
+    <w:p>
+      <w:pPr>
+        <w:rPr>
+          <w:sz w:val="22"/>
+          <w:szCs w:val="22"/>
+          <w:lang w:val="en-GB"/>
+        </w:rPr>
+      </w:pPr>
+      <w:r>
+        <w:rPr>
+          <w:sz w:val="22"/>
+          <w:szCs w:val="22"/>
+          <w:lang w:val="en-GB"/>
+        </w:rPr>
+        <w:t>Befor</w:t>
+      </w:r>
+      <w:r>
+        <w:rPr>
+          <w:sz w:val="22"/>
+          <w:szCs w:val="22"/>
+          <w:lang w:val="en-GB"/>
+        </w:rPr>
+        <w:t xml:space="preserve">e involve </w:t>
+      </w:r>
+      <w:r>
+        <w:rPr>
+          <w:sz w:val="22"/>
+          <w:szCs w:val="22"/>
+          <w:lang w:val="en-GB"/>
+        </w:rPr>
+        <w:t xml:space="preserve">any </w:t>
+      </w:r>
+      <w:r>
+        <w:rPr>
+          <w:sz w:val="22"/>
+          <w:szCs w:val="22"/>
+          <w:lang w:val="en-GB"/>
+        </w:rPr>
+        <w:t>classifier it is necessary</w:t>
+      </w:r>
+      <w:r>
+        <w:rPr>
+          <w:sz w:val="22"/>
+          <w:szCs w:val="22"/>
+          <w:lang w:val="en-GB"/>
+        </w:rPr>
+        <w:t xml:space="preserve"> </w:t>
+      </w:r>
+      <w:r>
+        <w:rPr>
+          <w:sz w:val="22"/>
+          <w:szCs w:val="22"/>
+          <w:lang w:val="en-GB"/>
+        </w:rPr>
+        <w:t xml:space="preserve">first to perform an </w:t>
+      </w:r>
+      <w:r>
+        <w:rPr>
+          <w:sz w:val="22"/>
+          <w:szCs w:val="22"/>
+          <w:lang w:val="en-GB"/>
+        </w:rPr>
+        <w:t xml:space="preserve">analysis of the </w:t>
+      </w:r>
+      <w:r>
+        <w:rPr>
+          <w:sz w:val="22"/>
+          <w:szCs w:val="22"/>
+          <w:lang w:val="en-GB"/>
+        </w:rPr>
+        <w:t xml:space="preserve">dataset </w:t>
+      </w:r>
+      <w:r>
+        <w:rPr>
+          <w:sz w:val="22"/>
+          <w:szCs w:val="22"/>
+          <w:lang w:val="en-GB"/>
+        </w:rPr>
+        <w:t>features.</w:t>
+      </w:r>
+      <w:r>
+        <w:rPr>
+          <w:sz w:val="22"/>
+          <w:szCs w:val="22"/>
+          <w:lang w:val="en-GB"/>
+        </w:rPr>
+        <w:t xml:space="preserve"> </w:t>
+      </w:r>
+      <w:r>
+        <w:rPr>
+          <w:sz w:val="22"/>
+          <w:szCs w:val="22"/>
+          <w:lang w:val="en-GB"/>
+        </w:rPr>
+        <w:t>The mean (</w:t>
+      </w:r>
+      <w:r>
+        <w:rPr>
+          <w:rFonts w:ascii="Calibri" w:hAnsi="Calibri" w:cs="Calibri"/>
+          <w:sz w:val="22"/>
+          <w:szCs w:val="22"/>
+        </w:rPr>
+        <w:t>μ</w:t>
+      </w:r>
+      <w:r>
+        <w:rPr>
+          <w:sz w:val="22"/>
+          <w:szCs w:val="22"/>
+          <w:lang w:val="en-GB"/>
+        </w:rPr>
+        <w:t>) and standard deviation (</w:t>
+      </w:r>
+      <w:r>
+        <w:rPr>
+          <w:sz w:val="22"/>
+          <w:szCs w:val="22"/>
+        </w:rPr>
+        <w:t>σ</w:t>
+      </w:r>
+      <w:r>
+        <w:rPr>
+          <w:sz w:val="22"/>
+          <w:szCs w:val="22"/>
+          <w:lang w:val="en-GB"/>
+        </w:rPr>
+        <w:t>)</w:t>
+      </w:r>
+      <w:r>
+        <w:rPr>
+          <w:sz w:val="22"/>
+          <w:szCs w:val="22"/>
+          <w:lang w:val="en-GB"/>
+        </w:rPr>
+        <w:t xml:space="preserve"> of each feature for the </w:t>
+      </w:r>
+      <w:r>
+        <w:rPr>
+          <w:sz w:val="22"/>
+          <w:szCs w:val="22"/>
+          <w:lang w:val="en-GB"/>
+        </w:rPr>
+        <w:t>training dataset</w:t>
+      </w:r>
+      <w:r>
+        <w:rPr>
+          <w:b/>
+          <w:bCs/>
+          <w:sz w:val="22"/>
+          <w:szCs w:val="22"/>
+          <w:lang w:val="en-GB"/>
+        </w:rPr>
+        <w:t xml:space="preserve"> </w:t>
+      </w:r>
+      <w:r>
+        <w:rPr>
+          <w:sz w:val="22"/>
+          <w:szCs w:val="22"/>
+          <w:lang w:val="en-GB"/>
+        </w:rPr>
+        <w:t>are:</w:t>
+      </w:r>
+    </w:p>
+    <w:p>
+      <w:pPr>
+        <w:autoSpaceDE w:val="0"/>
+        <w:autoSpaceDN w:val="0"/>
+        <w:adjustRightInd w:val="0"/>
+        <w:spacing w:after="0" w:line="240" w:lineRule="auto"/>
+        <w:jc w:val="center"/>
+        <w:rPr>
+          <w:rFonts w:ascii="CMR10" w:hAnsi="CMR10" w:cs="CMR10"/>
+          <w:sz w:val="20"/>
+          <w:szCs w:val="20"/>
+          <w:lang w:val="en-GB"/>
+        </w:rPr>
+      </w:pPr>
+    </w:p>
+    <w:p>
+      <w:pPr>
+        <w:autoSpaceDE w:val="0"/>
+        <w:autoSpaceDN w:val="0"/>
+        <w:adjustRightInd w:val="0"/>
+        <w:spacing w:after="0" w:line="240" w:lineRule="auto"/>
+        <w:jc w:val="center"/>
+        <w:rPr>
+          <w:rFonts w:ascii="CMR10" w:hAnsi="CMR10" w:cs="CMR10"/>
+        </w:rPr>
+      </w:pPr>
+      <m:oMathPara>
+        <m:oMath>
+          <m:r>
+            <m:rPr>
+              <m:sty m:val="p"/>
+            </m:rPr>
+            <w:rPr>
+              <w:rFonts w:ascii="Cambria Math" w:hAnsi="Cambria Math"/>
+            </w:rPr>
+            <m:t>μ</m:t>
+          </m:r>
+          <m:r>
+            <m:rPr>
+              <m:sty m:val="p"/>
+            </m:rPr>
+            <w:rPr>
+              <w:rFonts w:ascii="Cambria Math"/>
+            </w:rPr>
+            <m:t>=</m:t>
+          </m:r>
+          <m:d>
+            <m:dPr>
+              <m:begChr m:val="["/>
+              <m:endChr m:val="]"/>
+              <m:ctrlPr>
+                <w:rPr>
+                  <w:rFonts w:ascii="Cambria Math"/>
+                </w:rPr>
+              </m:ctrlPr>
+            </m:dPr>
+            <m:e>
+              <m:r>
+                <m:rPr>
+                  <m:sty m:val="p"/>
+                </m:rPr>
+                <w:rPr>
+                  <w:rFonts w:ascii="Cambria Math" w:eastAsia="Times New Roman" w:hAnsi="Cambria Math"/>
+                  <w:lang w:val="en-GB" w:eastAsia="it-IT"/>
+                </w:rPr>
+                <m:t xml:space="preserve"> -3.1</m:t>
+              </m:r>
+              <m:r>
+                <m:rPr>
+                  <m:sty m:val="p"/>
+                </m:rPr>
+                <w:rPr>
+                  <w:rFonts w:ascii="Cambria Math" w:eastAsia="Times New Roman" w:hAnsi="Cambria Math"/>
+                  <w:lang w:val="en-GB" w:eastAsia="it-IT"/>
+                </w:rPr>
+                <m:t>,</m:t>
+              </m:r>
+              <m:r>
+                <m:rPr>
+                  <m:sty m:val="p"/>
+                </m:rPr>
+                <w:rPr>
+                  <w:rFonts w:ascii="Cambria Math" w:eastAsia="Times New Roman" w:hAnsi="Cambria Math"/>
+                  <w:lang w:val="en-GB" w:eastAsia="it-IT"/>
+                </w:rPr>
+                <m:t>  13.2</m:t>
+              </m:r>
+              <m:r>
+                <m:rPr>
+                  <m:sty m:val="p"/>
+                </m:rPr>
+                <w:rPr>
+                  <w:rFonts w:ascii="Cambria Math" w:eastAsia="Times New Roman" w:hAnsi="Cambria Math"/>
+                  <w:lang w:val="en-GB" w:eastAsia="it-IT"/>
+                </w:rPr>
+                <m:t>,</m:t>
+              </m:r>
+              <m:r>
+                <m:rPr>
+                  <m:sty m:val="p"/>
+                </m:rPr>
+                <w:rPr>
+                  <w:rFonts w:ascii="Cambria Math" w:eastAsia="Times New Roman" w:hAnsi="Cambria Math"/>
+                  <w:lang w:val="en-GB" w:eastAsia="it-IT"/>
+                </w:rPr>
+                <m:t xml:space="preserve"> -10.4</m:t>
+              </m:r>
+              <m:r>
+                <m:rPr>
+                  <m:sty m:val="p"/>
+                </m:rPr>
+                <w:rPr>
+                  <w:rFonts w:ascii="Cambria Math" w:eastAsia="Times New Roman" w:hAnsi="Cambria Math"/>
+                  <w:lang w:val="en-GB" w:eastAsia="it-IT"/>
+                </w:rPr>
+                <m:t xml:space="preserve">, </m:t>
+              </m:r>
+              <m:r>
+                <m:rPr>
+                  <m:sty m:val="p"/>
+                </m:rPr>
+                <w:rPr>
+                  <w:rFonts w:ascii="Cambria Math" w:eastAsia="Times New Roman" w:hAnsi="Cambria Math"/>
+                  <w:lang w:val="en-GB" w:eastAsia="it-IT"/>
+                </w:rPr>
+                <m:t>-1.2</m:t>
+              </m:r>
+              <m:r>
+                <m:rPr>
+                  <m:sty m:val="p"/>
+                </m:rPr>
+                <w:rPr>
+                  <w:rFonts w:ascii="Cambria Math" w:eastAsia="Times New Roman" w:hAnsi="Cambria Math"/>
+                  <w:lang w:val="en-GB" w:eastAsia="it-IT"/>
+                </w:rPr>
+                <m:t>,</m:t>
+              </m:r>
+              <m:r>
+                <m:rPr>
+                  <m:sty m:val="p"/>
+                </m:rPr>
+                <w:rPr>
+                  <w:rFonts w:ascii="Cambria Math" w:eastAsia="Times New Roman" w:hAnsi="Cambria Math"/>
+                  <w:lang w:val="en-GB" w:eastAsia="it-IT"/>
+                </w:rPr>
+                <m:t>-3.7</m:t>
+              </m:r>
+              <m:r>
+                <m:rPr>
+                  <m:sty m:val="p"/>
+                </m:rPr>
+                <w:rPr>
+                  <w:rFonts w:ascii="Cambria Math" w:eastAsia="Times New Roman" w:hAnsi="Cambria Math"/>
+                  <w:lang w:val="en-GB" w:eastAsia="it-IT"/>
+                </w:rPr>
+                <m:t>,</m:t>
+              </m:r>
+              <m:r>
+                <m:rPr>
+                  <m:sty m:val="p"/>
+                </m:rPr>
+                <w:rPr>
+                  <w:rFonts w:ascii="Cambria Math" w:eastAsia="Times New Roman" w:hAnsi="Cambria Math"/>
+                  <w:lang w:val="en-GB" w:eastAsia="it-IT"/>
+                </w:rPr>
+                <m:t>-0.5</m:t>
+              </m:r>
+              <m:r>
+                <m:rPr>
+                  <m:sty m:val="p"/>
+                </m:rPr>
+                <w:rPr>
+                  <w:rFonts w:ascii="Cambria Math" w:eastAsia="Times New Roman" w:hAnsi="Cambria Math"/>
+                  <w:lang w:val="en-GB" w:eastAsia="it-IT"/>
+                </w:rPr>
+                <m:t>,</m:t>
+              </m:r>
+              <m:r>
+                <m:rPr>
+                  <m:sty m:val="p"/>
+                </m:rPr>
+                <w:rPr>
+                  <w:rFonts w:ascii="Cambria Math" w:eastAsia="Times New Roman" w:hAnsi="Cambria Math"/>
+                  <w:lang w:val="en-GB" w:eastAsia="it-IT"/>
+                </w:rPr>
+                <m:t>-6.5</m:t>
+              </m:r>
+              <m:r>
+                <m:rPr>
+                  <m:sty m:val="p"/>
+                </m:rPr>
+                <w:rPr>
+                  <w:rFonts w:ascii="Cambria Math" w:eastAsia="Times New Roman" w:hAnsi="Cambria Math"/>
+                  <w:lang w:val="en-GB" w:eastAsia="it-IT"/>
+                </w:rPr>
+                <m:t>,</m:t>
+              </m:r>
+              <m:r>
+                <m:rPr>
+                  <m:sty m:val="p"/>
+                </m:rPr>
+                <w:rPr>
+                  <w:rFonts w:ascii="Cambria Math" w:eastAsia="Times New Roman" w:hAnsi="Cambria Math"/>
+                  <w:lang w:val="en-GB" w:eastAsia="it-IT"/>
+                </w:rPr>
+                <m:t>-9.0</m:t>
+              </m:r>
+              <m:r>
+                <m:rPr>
+                  <m:sty m:val="p"/>
+                </m:rPr>
+                <w:rPr>
+                  <w:rFonts w:ascii="Cambria Math" w:eastAsia="Times New Roman" w:hAnsi="Cambria Math"/>
+                  <w:lang w:val="en-GB" w:eastAsia="it-IT"/>
+                </w:rPr>
+                <m:t>,</m:t>
+              </m:r>
+              <m:r>
+                <m:rPr>
+                  <m:sty m:val="p"/>
+                </m:rPr>
+                <w:rPr>
+                  <w:rFonts w:ascii="Cambria Math" w:eastAsia="Times New Roman" w:hAnsi="Cambria Math"/>
+                  <w:lang w:val="en-GB" w:eastAsia="it-IT"/>
+                </w:rPr>
+                <m:t>  5.8</m:t>
+              </m:r>
+              <m:r>
+                <m:rPr>
+                  <m:sty m:val="p"/>
+                </m:rPr>
+                <w:rPr>
+                  <w:rFonts w:ascii="Cambria Math" w:eastAsia="Times New Roman" w:hAnsi="Cambria Math"/>
+                  <w:lang w:val="en-GB" w:eastAsia="it-IT"/>
+                </w:rPr>
+                <m:t xml:space="preserve">, </m:t>
+              </m:r>
+              <m:r>
+                <m:rPr>
+                  <m:sty m:val="p"/>
+                </m:rPr>
+                <w:rPr>
+                  <w:rFonts w:ascii="Cambria Math" w:eastAsia="Times New Roman" w:hAnsi="Cambria Math"/>
+                  <w:lang w:val="en-GB" w:eastAsia="it-IT"/>
+                </w:rPr>
+                <m:t>-3.0</m:t>
+              </m:r>
+              <m:r>
+                <m:rPr>
+                  <m:sty m:val="p"/>
+                </m:rPr>
+                <w:rPr>
+                  <w:rFonts w:ascii="Cambria Math" w:eastAsia="Times New Roman" w:hAnsi="Cambria Math"/>
+                  <w:lang w:val="en-GB" w:eastAsia="it-IT"/>
+                </w:rPr>
+                <m:t>,</m:t>
+              </m:r>
+              <m:r>
+                <m:rPr>
+                  <m:sty m:val="p"/>
+                </m:rPr>
+                <w:rPr>
+                  <w:rFonts w:ascii="Cambria Math" w:eastAsia="Times New Roman" w:hAnsi="Cambria Math"/>
+                  <w:lang w:val="en-GB" w:eastAsia="it-IT"/>
+                </w:rPr>
+                <m:t>  5.1</m:t>
+              </m:r>
+              <m:r>
+                <m:rPr>
+                  <m:sty m:val="p"/>
+                </m:rPr>
+                <w:rPr>
+                  <w:rFonts w:ascii="Cambria Math" w:eastAsia="Times New Roman" w:hAnsi="Cambria Math"/>
+                  <w:lang w:val="en-GB" w:eastAsia="it-IT"/>
+                </w:rPr>
+                <m:t>,</m:t>
+              </m:r>
+              <m:r>
+                <m:rPr>
+                  <m:sty m:val="p"/>
+                </m:rPr>
+                <w:rPr>
+                  <w:rFonts w:ascii="Cambria Math" w:eastAsia="Times New Roman" w:hAnsi="Cambria Math"/>
+                  <w:lang w:val="en-GB" w:eastAsia="it-IT"/>
+                </w:rPr>
+                <m:t>  14.8</m:t>
+              </m:r>
+              <m:r>
+                <m:rPr>
+                  <m:sty m:val="p"/>
+                </m:rPr>
+                <w:rPr>
+                  <w:rFonts w:ascii="Cambria Math" w:eastAsia="Times New Roman" w:hAnsi="Cambria Math"/>
+                  <w:lang w:val="en-GB" w:eastAsia="it-IT"/>
+                </w:rPr>
+                <m:t xml:space="preserve"> </m:t>
+              </m:r>
+              <m:r>
+                <m:rPr>
+                  <m:sty m:val="p"/>
+                </m:rPr>
+                <w:rPr>
+                  <w:rFonts w:ascii="Cambria Math" w:eastAsia="Times New Roman" w:hAnsi="Cambria Math"/>
+                  <w:lang w:val="en-GB" w:eastAsia="it-IT"/>
+                </w:rPr>
+                <m:t xml:space="preserve"> </m:t>
+              </m:r>
+            </m:e>
+          </m:d>
+        </m:oMath>
+      </m:oMathPara>
+    </w:p>
+    <w:p>
+      <w:pPr>
+        <w:autoSpaceDE w:val="0"/>
+        <w:autoSpaceDN w:val="0"/>
+        <w:adjustRightInd w:val="0"/>
+        <w:spacing w:after="0" w:line="240" w:lineRule="auto"/>
+        <w:jc w:val="center"/>
+        <w:rPr>
+          <w:rFonts w:ascii="CMR10" w:hAnsi="CMR10" w:cs="CMR10"/>
+        </w:rPr>
+      </w:pPr>
+    </w:p>
+    <w:p>
+      <w:pPr>
+        <w:jc w:val="center"/>
         <w:rPr>
           <w:rFonts w:eastAsia="Times New Roman"/>
           <w:lang w:val="en-GB" w:eastAsia="it-IT"/>
         </w:rPr>
-        <w:t>[ -3.</w:t>
-      </w:r>
-      <w:proofErr w:type="gramStart"/>
+      </w:pPr>
+      <m:oMath>
+        <m:r>
+          <m:rPr>
+            <m:sty m:val="p"/>
+          </m:rPr>
+          <w:rPr>
+            <w:rFonts w:ascii="Cambria Math" w:hAnsi="Cambria Math"/>
+          </w:rPr>
+          <m:t>σ</m:t>
+        </m:r>
+        <m:r>
+          <m:rPr>
+            <m:sty m:val="p"/>
+          </m:rPr>
+          <w:rPr>
+            <w:rFonts w:ascii="Cambria Math" w:hAnsi="Cambria Math"/>
+            <w:lang w:val="en-GB"/>
+          </w:rPr>
+          <m:t xml:space="preserve">= </m:t>
+        </m:r>
+      </m:oMath>
+      <w:r>
+        <w:rPr>
+          <w:rFonts w:ascii="Cambria" w:eastAsia="Times New Roman" w:hAnsi="Cambria"/>
+          <w:lang w:val="en-GB" w:eastAsia="it-IT"/>
+        </w:rPr>
+        <w:t>[  8.0, 10.6,  6.8,  4.5,  8.5,  9.4,  6.5,  6.5,  10.4,  4.3,  6.2</w:t>
+      </w:r>
       <w:r>
         <w:rPr>
           <w:rFonts w:eastAsia="Times New Roman"/>
           <w:lang w:val="en-GB" w:eastAsia="it-IT"/>
         </w:rPr>
-        <w:t>1  13.2</w:t>
-      </w:r>
-      <w:proofErr w:type="gramEnd"/>
-      <w:r>
+        <w:t xml:space="preserve"> ]</w:t>
+      </w:r>
+    </w:p>
+    <w:p>
+      <w:pPr>
+        <w:rPr>
+          <w:sz w:val="22"/>
+          <w:szCs w:val="22"/>
+          <w:lang w:val="en-GB"/>
+        </w:rPr>
+      </w:pPr>
+      <w:r>
+        <w:rPr>
+          <w:sz w:val="22"/>
+          <w:szCs w:val="22"/>
+          <w:lang w:val="en-GB"/>
+        </w:rPr>
+        <w:t>The features do not exhibit significantly different scales., the</w:t>
+      </w:r>
+      <w:r>
+        <w:rPr>
+          <w:sz w:val="22"/>
+          <w:szCs w:val="22"/>
+          <w:lang w:val="en-GB"/>
+        </w:rPr>
+        <w:t xml:space="preserve">re is not a </w:t>
+      </w:r>
+      <w:r>
+        <w:rPr>
+          <w:sz w:val="22"/>
+          <w:szCs w:val="22"/>
+          <w:lang w:val="en-GB"/>
+        </w:rPr>
+        <w:t xml:space="preserve"> large differences between their ranges. </w:t>
+      </w:r>
+      <w:r>
+        <w:rPr>
+          <w:sz w:val="22"/>
+          <w:szCs w:val="22"/>
+          <w:lang w:val="en-GB"/>
+        </w:rPr>
+        <w:t xml:space="preserve">A technique called </w:t>
+      </w:r>
+      <w:r>
+        <w:rPr>
+          <w:b/>
+          <w:bCs/>
+          <w:sz w:val="22"/>
+          <w:szCs w:val="22"/>
+          <w:lang w:val="en-GB"/>
+        </w:rPr>
+        <w:t xml:space="preserve">Z-normalization </w:t>
+      </w:r>
+      <w:r>
+        <w:rPr>
+          <w:sz w:val="22"/>
+          <w:szCs w:val="22"/>
+          <w:lang w:val="en-GB"/>
+        </w:rPr>
+        <w:t>generally is useful to bring</w:t>
+      </w:r>
+      <w:r>
+        <w:rPr>
+          <w:sz w:val="22"/>
+          <w:szCs w:val="22"/>
+          <w:lang w:val="en-GB"/>
+        </w:rPr>
+        <w:t xml:space="preserve"> all the features on the same scal</w:t>
+      </w:r>
+      <w:r>
+        <w:rPr>
+          <w:sz w:val="22"/>
+          <w:szCs w:val="22"/>
+          <w:lang w:val="en-GB"/>
+        </w:rPr>
+        <w:t xml:space="preserve">e, by </w:t>
+      </w:r>
+      <w:proofErr w:type="spellStart"/>
+      <w:r>
+        <w:rPr>
+          <w:sz w:val="22"/>
+          <w:szCs w:val="22"/>
+          <w:lang w:val="en-GB"/>
+        </w:rPr>
+        <w:t>centering</w:t>
+      </w:r>
+      <w:proofErr w:type="spellEnd"/>
+      <w:r>
+        <w:rPr>
+          <w:sz w:val="22"/>
+          <w:szCs w:val="22"/>
+          <w:lang w:val="en-GB"/>
+        </w:rPr>
+        <w:t xml:space="preserve"> the feature columns at mean 0</w:t>
+      </w:r>
+      <w:r>
+        <w:rPr>
+          <w:sz w:val="22"/>
+          <w:szCs w:val="22"/>
+          <w:lang w:val="en-GB"/>
+        </w:rPr>
+        <w:t xml:space="preserve"> and</w:t>
+      </w:r>
+      <w:r>
+        <w:rPr>
+          <w:sz w:val="22"/>
+          <w:szCs w:val="22"/>
+          <w:lang w:val="en-GB"/>
+        </w:rPr>
+        <w:t xml:space="preserve"> with standard deviation 1. </w:t>
+      </w:r>
+      <w:r>
+        <w:rPr>
+          <w:sz w:val="22"/>
+          <w:szCs w:val="22"/>
+          <w:lang w:val="en-GB"/>
+        </w:rPr>
+        <w:t>It is possible to consider it inside this study, d</w:t>
+      </w:r>
+      <w:r>
+        <w:rPr>
+          <w:sz w:val="22"/>
+          <w:szCs w:val="22"/>
+          <w:lang w:val="en-GB"/>
+        </w:rPr>
+        <w:t>espite not expecting substantial improvements.</w:t>
+      </w:r>
+      <w:r>
+        <w:rPr>
+          <w:sz w:val="22"/>
+          <w:szCs w:val="22"/>
+          <w:lang w:val="en-GB"/>
+        </w:rPr>
+        <w:t xml:space="preserve"> </w:t>
+      </w:r>
+      <w:r>
+        <w:rPr>
+          <w:sz w:val="22"/>
+          <w:szCs w:val="22"/>
+          <w:lang w:val="en-GB"/>
+        </w:rPr>
+        <w:t>So,</w:t>
+      </w:r>
+      <w:r>
+        <w:rPr>
+          <w:lang w:val="en-GB"/>
+        </w:rPr>
+        <w:t xml:space="preserve"> </w:t>
+      </w:r>
+      <w:r>
+        <w:rPr>
+          <w:sz w:val="22"/>
+          <w:szCs w:val="22"/>
+          <w:lang w:val="en-GB"/>
+        </w:rPr>
+        <w:t>i</w:t>
+      </w:r>
+      <w:r>
+        <w:rPr>
+          <w:sz w:val="22"/>
+          <w:szCs w:val="22"/>
+          <w:lang w:val="en-GB"/>
+        </w:rPr>
+        <w:t>n parallel with the analysis of the raw features, an analysis of the normalized features was conducted</w:t>
+      </w:r>
+      <w:r>
+        <w:rPr>
+          <w:sz w:val="22"/>
+          <w:szCs w:val="22"/>
+          <w:lang w:val="en-GB"/>
+        </w:rPr>
+        <w:t xml:space="preserve"> by normalizing</w:t>
+      </w:r>
+      <w:r>
+        <w:rPr>
+          <w:sz w:val="22"/>
+          <w:szCs w:val="22"/>
+          <w:lang w:val="en-GB"/>
+        </w:rPr>
+        <w:t xml:space="preserve"> before applying any operation</w:t>
+      </w:r>
+      <w:r>
+        <w:rPr>
+          <w:sz w:val="22"/>
+          <w:szCs w:val="22"/>
+          <w:lang w:val="en-GB"/>
+        </w:rPr>
+        <w:t>.</w:t>
+      </w:r>
+      <w:r>
+        <w:rPr>
+          <w:sz w:val="22"/>
+          <w:szCs w:val="22"/>
+          <w:lang w:val="en-GB"/>
+        </w:rPr>
+        <w:t xml:space="preserve"> </w:t>
+      </w:r>
+      <w:r>
+        <w:rPr>
+          <w:sz w:val="22"/>
+          <w:szCs w:val="22"/>
+          <w:lang w:val="en-GB"/>
+        </w:rPr>
+        <w:t>E</w:t>
+      </w:r>
+      <w:r>
+        <w:rPr>
+          <w:sz w:val="22"/>
+          <w:szCs w:val="22"/>
+          <w:lang w:val="en-GB"/>
+        </w:rPr>
+        <w:t>ach sample of the training set has been transformed through the expression:</w:t>
+      </w:r>
+    </w:p>
+    <w:p>
+      <w:pPr>
+        <w:rPr>
+          <w:sz w:val="22"/>
+          <w:szCs w:val="22"/>
+        </w:rPr>
+      </w:pPr>
+      <m:oMathPara>
+        <m:oMath>
+          <m:sSup>
+            <m:sSupPr>
+              <m:ctrlPr>
+                <w:rPr>
+                  <w:rFonts w:ascii="Cambria Math" w:hAnsi="Cambria Math"/>
+                  <w:sz w:val="22"/>
+                  <w:szCs w:val="22"/>
+                </w:rPr>
+              </m:ctrlPr>
+            </m:sSupPr>
+            <m:e>
+              <m:r>
+                <m:rPr>
+                  <m:sty m:val="p"/>
+                </m:rPr>
+                <w:rPr>
+                  <w:rFonts w:ascii="Cambria Math" w:hAnsi="Cambria Math"/>
+                  <w:sz w:val="22"/>
+                  <w:szCs w:val="22"/>
+                </w:rPr>
+                <m:t>x</m:t>
+              </m:r>
+            </m:e>
+            <m:sup>
+              <m:r>
+                <m:rPr>
+                  <m:sty m:val="p"/>
+                </m:rPr>
+                <w:rPr>
+                  <w:rFonts w:ascii="Cambria Math" w:hAnsi="Cambria Math"/>
+                  <w:sz w:val="22"/>
+                  <w:szCs w:val="22"/>
+                </w:rPr>
+                <m:t>'</m:t>
+              </m:r>
+            </m:sup>
+          </m:sSup>
+          <m:r>
+            <m:rPr>
+              <m:sty m:val="p"/>
+            </m:rPr>
+            <w:rPr>
+              <w:rFonts w:ascii="Cambria Math" w:hAnsi="Cambria Math"/>
+              <w:sz w:val="22"/>
+              <w:szCs w:val="22"/>
+            </w:rPr>
+            <m:t>=</m:t>
+          </m:r>
+          <m:f>
+            <m:fPr>
+              <m:ctrlPr>
+                <w:rPr>
+                  <w:rFonts w:ascii="Cambria Math" w:hAnsi="Cambria Math"/>
+                  <w:sz w:val="22"/>
+                  <w:szCs w:val="22"/>
+                </w:rPr>
+              </m:ctrlPr>
+            </m:fPr>
+            <m:num>
+              <m:r>
+                <w:rPr>
+                  <w:rFonts w:ascii="Cambria Math" w:hAnsi="Cambria Math"/>
+                  <w:sz w:val="22"/>
+                  <w:szCs w:val="22"/>
+                </w:rPr>
+                <m:t>x-</m:t>
+              </m:r>
+              <m:r>
+                <m:rPr>
+                  <m:sty m:val="p"/>
+                </m:rPr>
+                <w:rPr>
+                  <w:rFonts w:ascii="Cambria Math" w:hAnsi="Cambria Math"/>
+                  <w:sz w:val="22"/>
+                  <w:szCs w:val="22"/>
+                </w:rPr>
+                <m:t>μ</m:t>
+              </m:r>
+            </m:num>
+            <m:den>
+              <m:r>
+                <m:rPr>
+                  <m:sty m:val="p"/>
+                </m:rPr>
+                <w:rPr>
+                  <w:rFonts w:ascii="Cambria Math" w:hAnsi="Cambria Math"/>
+                  <w:sz w:val="22"/>
+                  <w:szCs w:val="22"/>
+                </w:rPr>
+                <m:t>σ</m:t>
+              </m:r>
+            </m:den>
+          </m:f>
+          <m:r>
+            <m:rPr>
+              <m:sty m:val="p"/>
+            </m:rPr>
+            <w:rPr>
+              <w:rFonts w:ascii="Cambria Math" w:hAnsi="Cambria Math"/>
+              <w:sz w:val="22"/>
+              <w:szCs w:val="22"/>
+            </w:rPr>
+            <m:t xml:space="preserve"> </m:t>
+          </m:r>
+        </m:oMath>
+      </m:oMathPara>
+    </w:p>
+    <w:p>
+      <w:pPr>
+        <w:pStyle w:val="Default"/>
+        <w:rPr>
+          <w:sz w:val="22"/>
+          <w:szCs w:val="22"/>
+          <w:lang w:val="en-GB"/>
+        </w:rPr>
+      </w:pPr>
+      <w:r>
+        <w:rPr>
+          <w:sz w:val="22"/>
+          <w:szCs w:val="22"/>
+          <w:lang w:val="en-GB"/>
+        </w:rPr>
+        <w:t xml:space="preserve">Where </w:t>
+      </w:r>
+      <w:r>
+        <w:rPr>
+          <w:rFonts w:ascii="Cambria Math" w:hAnsi="Cambria Math" w:cs="Cambria Math"/>
+          <w:sz w:val="22"/>
+          <w:szCs w:val="22"/>
+        </w:rPr>
+        <w:t>𝐱</w:t>
+      </w:r>
+      <w:r>
+        <w:rPr>
+          <w:rFonts w:ascii="Cambria Math" w:hAnsi="Cambria Math" w:cs="Cambria Math"/>
+          <w:sz w:val="16"/>
+          <w:szCs w:val="16"/>
+          <w:lang w:val="en-GB"/>
+        </w:rPr>
+        <w:t xml:space="preserve">′ </w:t>
+      </w:r>
+      <w:r>
+        <w:rPr>
+          <w:sz w:val="22"/>
+          <w:szCs w:val="22"/>
+          <w:lang w:val="en-GB"/>
+        </w:rPr>
+        <w:t xml:space="preserve">is the sample after the Z-score normalization, while </w:t>
+      </w:r>
+      <w:r>
+        <w:rPr>
+          <w:rFonts w:ascii="Cambria Math" w:hAnsi="Cambria Math" w:cs="Cambria Math"/>
+          <w:sz w:val="22"/>
+          <w:szCs w:val="22"/>
+        </w:rPr>
+        <w:t>𝐱</w:t>
+      </w:r>
+      <w:r>
+        <w:rPr>
+          <w:rFonts w:ascii="Cambria Math" w:hAnsi="Cambria Math" w:cs="Cambria Math"/>
+          <w:sz w:val="22"/>
+          <w:szCs w:val="22"/>
+          <w:lang w:val="en-GB"/>
+        </w:rPr>
+        <w:t xml:space="preserve"> </w:t>
+      </w:r>
+      <w:r>
+        <w:rPr>
+          <w:sz w:val="22"/>
+          <w:szCs w:val="22"/>
+          <w:lang w:val="en-GB"/>
+        </w:rPr>
+        <w:t xml:space="preserve">is the original sample in the data set. </w:t>
+      </w:r>
+    </w:p>
+    <w:p>
+      <w:pPr>
+        <w:pStyle w:val="Default"/>
+        <w:rPr>
+          <w:sz w:val="22"/>
+          <w:szCs w:val="22"/>
+          <w:u w:val="single"/>
+        </w:rPr>
+      </w:pPr>
+    </w:p>
+    <w:p>
+      <w:pPr>
+        <w:rPr>
+          <w:sz w:val="22"/>
+          <w:szCs w:val="22"/>
+          <w:lang w:val="en-GB"/>
+        </w:rPr>
+      </w:pPr>
+    </w:p>
+    <w:p>
+      <w:pPr>
+        <w:pStyle w:val="Sottotitolo"/>
+        <w:jc w:val="left"/>
         <w:rPr>
           <w:rFonts w:eastAsia="Times New Roman"/>
           <w:lang w:val="en-GB" w:eastAsia="it-IT"/>
         </w:rPr>
-        <w:t xml:space="preserve"> -10.4  -1.2  -3.7  -0.5  -6.5  -9.0  5.8  -3.0  5.1  14.8 ]</w:t>
-      </w:r>
-    </w:p>
-    <w:p>
-      <w:pPr>
-        <w:rPr>
-          <w:rFonts w:ascii="Times New Roman" w:eastAsia="Times New Roman" w:hAnsi="Times New Roman" w:cs="Times New Roman"/>
-          <w:sz w:val="24"/>
-          <w:szCs w:val="24"/>
-          <w:lang w:val="en-GB" w:eastAsia="it-IT"/>
-        </w:rPr>
       </w:pPr>
       <w:r>
         <w:rPr>
           <w:rFonts w:eastAsia="Times New Roman"/>
           <w:lang w:val="en-GB" w:eastAsia="it-IT"/>
         </w:rPr>
-        <w:t>The standard deviation of the features for the entire training set is:</w:t>
-      </w:r>
-    </w:p>
-    <w:p>
-      <w:pPr>
-        <w:rPr>
-          <w:rFonts w:eastAsia="Times New Roman"/>
-          <w:lang w:eastAsia="it-IT"/>
-        </w:rPr>
-      </w:pPr>
-      <w:proofErr w:type="gramStart"/>
-      <w:r>
-        <w:rPr>
-          <w:rFonts w:eastAsia="Times New Roman"/>
-          <w:lang w:eastAsia="it-IT"/>
-        </w:rPr>
-        <w:t>[  8.0</w:t>
-      </w:r>
-      <w:proofErr w:type="gramEnd"/>
-      <w:r>
-        <w:rPr>
-          <w:rFonts w:eastAsia="Times New Roman"/>
-          <w:lang w:eastAsia="it-IT"/>
-        </w:rPr>
-        <w:t xml:space="preserve"> 10.6  6.8  4.5  8.5  9.4  6.5  6.5  10.4  4.3  6.2 ]</w:t>
+        <w:lastRenderedPageBreak/>
+        <w:t>Histograms</w:t>
       </w:r>
     </w:p>
     <w:p>
@@ -803,8 +2723,10 @@
         <w:pStyle w:val="Sottotitolo"/>
         <w:jc w:val="left"/>
         <w:rPr>
-          <w:rFonts w:eastAsia="Times New Roman"/>
-          <w:lang w:val="en-GB" w:eastAsia="it-IT"/>
+          <w:color w:val="auto"/>
+          <w:sz w:val="22"/>
+          <w:szCs w:val="22"/>
+          <w:lang w:val="en-GB"/>
         </w:rPr>
       </w:pPr>
       <w:r>
@@ -815,15 +2737,15 @@
         <mc:AlternateContent>
           <mc:Choice Requires="wpg">
             <w:drawing>
-              <wp:anchor distT="0" distB="0" distL="114300" distR="114300" simplePos="0" relativeHeight="251661312" behindDoc="0" locked="0" layoutInCell="1" allowOverlap="1" wp14:anchorId="4290D26A" wp14:editId="2BC15FD3">
+              <wp:anchor distT="0" distB="0" distL="114300" distR="114300" simplePos="0" relativeHeight="251661312" behindDoc="0" locked="0" layoutInCell="1" allowOverlap="1" wp14:anchorId="4290D26A" wp14:editId="5637CB3C">
                 <wp:simplePos x="0" y="0"/>
                 <wp:positionH relativeFrom="column">
-                  <wp:posOffset>-3810</wp:posOffset>
+                  <wp:posOffset>56515</wp:posOffset>
                 </wp:positionH>
                 <wp:positionV relativeFrom="paragraph">
-                  <wp:posOffset>2693035</wp:posOffset>
+                  <wp:posOffset>2891155</wp:posOffset>
                 </wp:positionV>
-                <wp:extent cx="5875200" cy="2160000"/>
+                <wp:extent cx="5875020" cy="2159635"/>
                 <wp:effectExtent l="0" t="0" r="0" b="0"/>
                 <wp:wrapSquare wrapText="bothSides"/>
                 <wp:docPr id="839045638" name="Gruppo 15"/>
@@ -835,7 +2757,7 @@
                       <wpg:grpSpPr>
                         <a:xfrm>
                           <a:off x="0" y="0"/>
-                          <a:ext cx="5875200" cy="2160000"/>
+                          <a:ext cx="5875020" cy="2159635"/>
                           <a:chOff x="0" y="0"/>
                           <a:chExt cx="5874385" cy="2159635"/>
                         </a:xfrm>
@@ -848,7 +2770,7 @@
                           </pic:cNvPicPr>
                         </pic:nvPicPr>
                         <pic:blipFill>
-                          <a:blip r:embed="rId5">
+                          <a:blip r:embed="rId9">
                             <a:extLst>
                               <a:ext uri="{28A0092B-C50C-407E-A947-70E740481C1C}">
                                 <a14:useLocalDpi xmlns:a14="http://schemas.microsoft.com/office/drawing/2010/main" val="0"/>
@@ -877,7 +2799,7 @@
                           </pic:cNvPicPr>
                         </pic:nvPicPr>
                         <pic:blipFill>
-                          <a:blip r:embed="rId6">
+                          <a:blip r:embed="rId10">
                             <a:extLst>
                               <a:ext uri="{28A0092B-C50C-407E-A947-70E740481C1C}">
                                 <a14:useLocalDpi xmlns:a14="http://schemas.microsoft.com/office/drawing/2010/main" val="0"/>
@@ -912,7 +2834,7 @@
           </mc:Choice>
           <mc:Fallback>
             <w:pict>
-              <v:group w14:anchorId="23DEBAC0" id="Gruppo 15" o:spid="_x0000_s1026" style="position:absolute;margin-left:-.3pt;margin-top:212.05pt;width:462.6pt;height:170.1pt;z-index:251661312;mso-width-relative:margin;mso-height-relative:margin" coordsize="58743,21596" o:gfxdata="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">
+              <v:group w14:anchorId="15A9D37F" id="Gruppo 15" o:spid="_x0000_s1026" style="position:absolute;margin-left:4.45pt;margin-top:227.65pt;width:462.6pt;height:170.05pt;z-index:251661312;mso-width-relative:margin;mso-height-relative:margin" coordsize="58743,21596" o:gfxdata="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">
                 <v:shapetype id="_x0000_t75" coordsize="21600,21600" o:spt="75" o:preferrelative="t" path="m@4@5l@4@11@9@11@9@5xe" filled="f" stroked="f">
                   <v:stroke joinstyle="miter"/>
                   <v:formulas>
@@ -933,10 +2855,10 @@
                   <o:lock v:ext="edit" aspectratio="t"/>
                 </v:shapetype>
                 <v:shape id="Immagine 4" o:spid="_x0000_s1027" type="#_x0000_t75" alt="Immagine che contiene testo, schermata, Diagramma, diagramma&#10;&#10;Descrizione generata automaticamente" style="position:absolute;width:28797;height:21596;visibility:visible;mso-wrap-style:square" o:gfxdata="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">
-                  <v:imagedata r:id="rId7" o:title="Immagine che contiene testo, schermata, Diagramma, diagramma&#10;&#10;Descrizione generata automaticamente"/>
+                  <v:imagedata r:id="rId11" o:title="Immagine che contiene testo, schermata, Diagramma, diagramma&#10;&#10;Descrizione generata automaticamente"/>
                 </v:shape>
                 <v:shape id="Immagine 5" o:spid="_x0000_s1028" type="#_x0000_t75" alt="Immagine che contiene schermata, testo, Diagramma, diagramma&#10;&#10;Descrizione generata automaticamente" style="position:absolute;left:29946;width:28797;height:21596;visibility:visible;mso-wrap-style:square" o:gfxdata="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">
-                  <v:imagedata r:id="rId8" o:title="Immagine che contiene schermata, testo, Diagramma, diagramma&#10;&#10;Descrizione generata automaticamente"/>
+                  <v:imagedata r:id="rId12" o:title="Immagine che contiene schermata, testo, Diagramma, diagramma&#10;&#10;Descrizione generata automaticamente"/>
                 </v:shape>
                 <w10:wrap type="square"/>
               </v:group>
@@ -953,13 +2875,13 @@
         <mc:AlternateContent>
           <mc:Choice Requires="wpg">
             <w:drawing>
-              <wp:anchor distT="0" distB="0" distL="114300" distR="114300" simplePos="0" relativeHeight="251658240" behindDoc="0" locked="0" layoutInCell="1" allowOverlap="1" wp14:anchorId="6976BA95" wp14:editId="3C7EC563">
+              <wp:anchor distT="0" distB="0" distL="114300" distR="114300" simplePos="0" relativeHeight="251658240" behindDoc="0" locked="0" layoutInCell="1" allowOverlap="1" wp14:anchorId="6976BA95" wp14:editId="4EE92AE8">
                 <wp:simplePos x="0" y="0"/>
                 <wp:positionH relativeFrom="column">
-                  <wp:posOffset>-3810</wp:posOffset>
+                  <wp:posOffset>133350</wp:posOffset>
                 </wp:positionH>
                 <wp:positionV relativeFrom="paragraph">
-                  <wp:posOffset>376555</wp:posOffset>
+                  <wp:posOffset>509905</wp:posOffset>
                 </wp:positionV>
                 <wp:extent cx="5874385" cy="2159635"/>
                 <wp:effectExtent l="0" t="0" r="0" b="0"/>
@@ -986,7 +2908,7 @@
                           </pic:cNvPicPr>
                         </pic:nvPicPr>
                         <pic:blipFill>
-                          <a:blip r:embed="rId9">
+                          <a:blip r:embed="rId13">
                             <a:extLst>
                               <a:ext uri="{28A0092B-C50C-407E-A947-70E740481C1C}">
                                 <a14:useLocalDpi xmlns:a14="http://schemas.microsoft.com/office/drawing/2010/main" val="0"/>
@@ -1015,7 +2937,7 @@
                           </pic:cNvPicPr>
                         </pic:nvPicPr>
                         <pic:blipFill>
-                          <a:blip r:embed="rId10">
+                          <a:blip r:embed="rId14">
                             <a:extLst>
                               <a:ext uri="{28A0092B-C50C-407E-A947-70E740481C1C}">
                                 <a14:useLocalDpi xmlns:a14="http://schemas.microsoft.com/office/drawing/2010/main" val="0"/>
@@ -1044,12 +2966,12 @@
           </mc:Choice>
           <mc:Fallback>
             <w:pict>
-              <v:group w14:anchorId="60B68898" id="Gruppo 14" o:spid="_x0000_s1026" style="position:absolute;margin-left:-.3pt;margin-top:29.65pt;width:462.55pt;height:170.05pt;z-index:251658240" coordsize="58743,21596" o:gfxdata="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">
+              <v:group w14:anchorId="37D2CB47" id="Gruppo 14" o:spid="_x0000_s1026" style="position:absolute;margin-left:10.5pt;margin-top:40.15pt;width:462.55pt;height:170.05pt;z-index:251658240" coordsize="58743,21596" o:gfxdata="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">
                 <v:shape id="Immagine 2" o:spid="_x0000_s1027" type="#_x0000_t75" alt="Immagine che contiene testo, schermata, Diagramma, diagramma&#10;&#10;Descrizione generata automaticamente" style="position:absolute;width:28797;height:21596;visibility:visible;mso-wrap-style:square" o:gfxdata="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">
-                  <v:imagedata r:id="rId11" o:title="Immagine che contiene testo, schermata, Diagramma, diagramma&#10;&#10;Descrizione generata automaticamente"/>
+                  <v:imagedata r:id="rId15" o:title="Immagine che contiene testo, schermata, Diagramma, diagramma&#10;&#10;Descrizione generata automaticamente"/>
                 </v:shape>
                 <v:shape id="Immagine 3" o:spid="_x0000_s1028" type="#_x0000_t75" alt="Immagine che contiene schermata, testo, diagramma, Diagramma&#10;&#10;Descrizione generata automaticamente" style="position:absolute;left:29946;width:28797;height:21596;visibility:visible;mso-wrap-style:square" o:gfxdata="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">
-                  <v:imagedata r:id="rId12" o:title="Immagine che contiene schermata, testo, diagramma, Diagramma&#10;&#10;Descrizione generata automaticamente"/>
+                  <v:imagedata r:id="rId16" o:title="Immagine che contiene schermata, testo, diagramma, Diagramma&#10;&#10;Descrizione generata automaticamente"/>
                 </v:shape>
                 <w10:wrap type="square"/>
               </v:group>
@@ -1059,10 +2981,180 @@
       </w:r>
       <w:r>
         <w:rPr>
-          <w:rFonts w:eastAsia="Times New Roman"/>
-          <w:lang w:val="en-GB" w:eastAsia="it-IT"/>
-        </w:rPr>
-        <w:t>Histograms</w:t>
+          <w:color w:val="auto"/>
+          <w:sz w:val="22"/>
+          <w:szCs w:val="22"/>
+          <w:lang w:val="en-GB"/>
+        </w:rPr>
+        <w:t xml:space="preserve">The initial step involves plotting histograms of </w:t>
+      </w:r>
+      <w:r>
+        <w:rPr>
+          <w:color w:val="auto"/>
+          <w:sz w:val="22"/>
+          <w:szCs w:val="22"/>
+          <w:lang w:val="en-GB"/>
+        </w:rPr>
+        <w:t xml:space="preserve">each dataset </w:t>
+      </w:r>
+      <w:r>
+        <w:rPr>
+          <w:color w:val="auto"/>
+          <w:sz w:val="22"/>
+          <w:szCs w:val="22"/>
+          <w:lang w:val="en-GB"/>
+        </w:rPr>
+        <w:t>feature to examine their distributions</w:t>
+      </w:r>
+      <w:r>
+        <w:rPr>
+          <w:color w:val="auto"/>
+          <w:sz w:val="22"/>
+          <w:szCs w:val="22"/>
+          <w:lang w:val="en-GB"/>
+        </w:rPr>
+        <w:t>, after we normalized the dataset.</w:t>
+      </w:r>
+    </w:p>
+    <w:p>
+      <w:pPr>
+        <w:rPr>
+          <w:lang w:val="en-GB"/>
+        </w:rPr>
+      </w:pPr>
+    </w:p>
+    <w:p>
+      <w:pPr>
+        <w:rPr>
+          <w:lang w:val="en-GB"/>
+        </w:rPr>
+      </w:pPr>
+      <w:r>
+        <w:rPr>
+          <w:lang w:val="en-GB"/>
+        </w:rPr>
+        <w:t>We can see that there</w:t>
+      </w:r>
+      <w:r>
+        <w:rPr>
+          <w:lang w:val="en-GB"/>
+        </w:rPr>
+        <w:t xml:space="preserve"> are </w:t>
+      </w:r>
+      <w:r>
+        <w:rPr>
+          <w:lang w:val="en-GB"/>
+        </w:rPr>
+        <w:t xml:space="preserve">some distributions, such as the ones relative to </w:t>
+      </w:r>
+      <w:r>
+        <w:rPr>
+          <w:lang w:val="en-GB"/>
+        </w:rPr>
+        <w:t xml:space="preserve">features </w:t>
+      </w:r>
+      <w:r>
+        <w:rPr>
+          <w:lang w:val="en-GB"/>
+        </w:rPr>
+        <w:t xml:space="preserve">5, 8, 2, </w:t>
+      </w:r>
+      <w:r>
+        <w:rPr>
+          <w:lang w:val="en-GB"/>
+        </w:rPr>
+        <w:t>that recall directly to</w:t>
+      </w:r>
+      <w:r>
+        <w:rPr>
+          <w:lang w:val="en-GB"/>
+        </w:rPr>
+        <w:t xml:space="preserve"> a gaussian density. It is also important to observe that some plots, like for example plot number 3, 6 and 7, resemble a distribution made of three gaussian. This can be associable to the 3 groups of ages from where the features are extracted of. </w:t>
+      </w:r>
+    </w:p>
+    <w:p>
+      <w:pPr>
+        <w:rPr>
+          <w:lang w:val="en-GB"/>
+        </w:rPr>
+      </w:pPr>
+      <w:r>
+        <w:rPr>
+          <w:lang w:val="en-GB"/>
+        </w:rPr>
+        <w:t xml:space="preserve">Altogether, </w:t>
+      </w:r>
+      <w:r>
+        <w:rPr>
+          <w:lang w:val="en-GB"/>
+        </w:rPr>
+        <w:t>the distribution of individual features is consistent across both classes,</w:t>
+      </w:r>
+      <w:r>
+        <w:rPr>
+          <w:lang w:val="en-GB"/>
+        </w:rPr>
+        <w:t xml:space="preserve"> but</w:t>
+      </w:r>
+      <w:r>
+        <w:rPr>
+          <w:lang w:val="en-GB"/>
+        </w:rPr>
+        <w:t xml:space="preserve"> there are certain distributions that enable us to differentiate between classes</w:t>
+      </w:r>
+      <w:r>
+        <w:rPr>
+          <w:lang w:val="en-GB"/>
+        </w:rPr>
+        <w:t xml:space="preserve"> in an easier way</w:t>
+      </w:r>
+      <w:r>
+        <w:rPr>
+          <w:lang w:val="en-GB"/>
+        </w:rPr>
+        <w:t xml:space="preserve">. </w:t>
+      </w:r>
+      <w:r>
+        <w:rPr>
+          <w:lang w:val="en-GB"/>
+        </w:rPr>
+        <w:t xml:space="preserve">This happens for example in figure 11, where it is possible to </w:t>
+      </w:r>
+      <w:r>
+        <w:rPr>
+          <w:lang w:val="en-GB"/>
+        </w:rPr>
+        <w:t xml:space="preserve">observe the most </w:t>
+      </w:r>
+      <w:r>
+        <w:rPr>
+          <w:lang w:val="en-GB"/>
+        </w:rPr>
+        <w:t>distinguishabl</w:t>
+      </w:r>
+      <w:r>
+        <w:rPr>
+          <w:lang w:val="en-GB"/>
+        </w:rPr>
+        <w:t xml:space="preserve">e </w:t>
+      </w:r>
+      <w:r>
+        <w:rPr>
+          <w:lang w:val="en-GB"/>
+        </w:rPr>
+        <w:t xml:space="preserve">feature </w:t>
+      </w:r>
+      <w:r>
+        <w:rPr>
+          <w:lang w:val="en-GB"/>
+        </w:rPr>
+        <w:t xml:space="preserve">distribution </w:t>
+      </w:r>
+      <w:r>
+        <w:rPr>
+          <w:lang w:val="en-GB"/>
+        </w:rPr>
+        <w:t>in our dataset.</w:t>
       </w:r>
     </w:p>
     <w:p>
@@ -1090,194 +3182,6 @@
                 <pic:pic xmlns:pic="http://schemas.openxmlformats.org/drawingml/2006/picture">
                   <pic:nvPicPr>
                     <pic:cNvPr id="461926964" name="Immagine 6" descr="Immagine che contiene schermata, testo, Diagramma, diagramma&#10;&#10;Descrizione generata automaticamente"/>
-                    <pic:cNvPicPr/>
-                  </pic:nvPicPr>
-                  <pic:blipFill>
-                    <a:blip r:embed="rId13">
-                      <a:extLst>
-                        <a:ext uri="{28A0092B-C50C-407E-A947-70E740481C1C}">
-                          <a14:useLocalDpi xmlns:a14="http://schemas.microsoft.com/office/drawing/2010/main" val="0"/>
-                        </a:ext>
-                      </a:extLst>
-                    </a:blip>
-                    <a:stretch>
-                      <a:fillRect/>
-                    </a:stretch>
-                  </pic:blipFill>
-                  <pic:spPr>
-                    <a:xfrm>
-                      <a:off x="0" y="0"/>
-                      <a:ext cx="2880000" cy="2160000"/>
-                    </a:xfrm>
-                    <a:prstGeom prst="rect">
-                      <a:avLst/>
-                    </a:prstGeom>
-                  </pic:spPr>
-                </pic:pic>
-              </a:graphicData>
-            </a:graphic>
-          </wp:inline>
-        </w:drawing>
-      </w:r>
-      <w:r>
-        <w:rPr>
-          <w:noProof/>
-          <w:lang w:val="en-GB" w:eastAsia="it-IT"/>
-        </w:rPr>
-        <w:drawing>
-          <wp:inline distT="0" distB="0" distL="0" distR="0" wp14:anchorId="75D57900" wp14:editId="31AF2316">
-            <wp:extent cx="2880000" cy="2160000"/>
-            <wp:effectExtent l="0" t="0" r="0" b="0"/>
-            <wp:docPr id="716427163" name="Immagine 7" descr="Immagine che contiene testo, schermata, Diagramma, diagramma&#10;&#10;Descrizione generata automaticamente"/>
-            <wp:cNvGraphicFramePr>
-              <a:graphicFrameLocks xmlns:a="http://schemas.openxmlformats.org/drawingml/2006/main" noChangeAspect="1"/>
-            </wp:cNvGraphicFramePr>
-            <a:graphic xmlns:a="http://schemas.openxmlformats.org/drawingml/2006/main">
-              <a:graphicData uri="http://schemas.openxmlformats.org/drawingml/2006/picture">
-                <pic:pic xmlns:pic="http://schemas.openxmlformats.org/drawingml/2006/picture">
-                  <pic:nvPicPr>
-                    <pic:cNvPr id="716427163" name="Immagine 7" descr="Immagine che contiene testo, schermata, Diagramma, diagramma&#10;&#10;Descrizione generata automaticamente"/>
-                    <pic:cNvPicPr/>
-                  </pic:nvPicPr>
-                  <pic:blipFill>
-                    <a:blip r:embed="rId14">
-                      <a:extLst>
-                        <a:ext uri="{28A0092B-C50C-407E-A947-70E740481C1C}">
-                          <a14:useLocalDpi xmlns:a14="http://schemas.microsoft.com/office/drawing/2010/main" val="0"/>
-                        </a:ext>
-                      </a:extLst>
-                    </a:blip>
-                    <a:stretch>
-                      <a:fillRect/>
-                    </a:stretch>
-                  </pic:blipFill>
-                  <pic:spPr>
-                    <a:xfrm>
-                      <a:off x="0" y="0"/>
-                      <a:ext cx="2880000" cy="2160000"/>
-                    </a:xfrm>
-                    <a:prstGeom prst="rect">
-                      <a:avLst/>
-                    </a:prstGeom>
-                  </pic:spPr>
-                </pic:pic>
-              </a:graphicData>
-            </a:graphic>
-          </wp:inline>
-        </w:drawing>
-      </w:r>
-      <w:r>
-        <w:rPr>
-          <w:noProof/>
-          <w:lang w:val="en-GB" w:eastAsia="it-IT"/>
-        </w:rPr>
-        <w:drawing>
-          <wp:inline distT="0" distB="0" distL="0" distR="0" wp14:anchorId="1FBF702B" wp14:editId="3E01F5AB">
-            <wp:extent cx="2880000" cy="2160000"/>
-            <wp:effectExtent l="0" t="0" r="0" b="0"/>
-            <wp:docPr id="689606037" name="Immagine 8" descr="Immagine che contiene testo, schermata, Diagramma, diagramma&#10;&#10;Descrizione generata automaticamente"/>
-            <wp:cNvGraphicFramePr>
-              <a:graphicFrameLocks xmlns:a="http://schemas.openxmlformats.org/drawingml/2006/main" noChangeAspect="1"/>
-            </wp:cNvGraphicFramePr>
-            <a:graphic xmlns:a="http://schemas.openxmlformats.org/drawingml/2006/main">
-              <a:graphicData uri="http://schemas.openxmlformats.org/drawingml/2006/picture">
-                <pic:pic xmlns:pic="http://schemas.openxmlformats.org/drawingml/2006/picture">
-                  <pic:nvPicPr>
-                    <pic:cNvPr id="689606037" name="Immagine 8" descr="Immagine che contiene testo, schermata, Diagramma, diagramma&#10;&#10;Descrizione generata automaticamente"/>
-                    <pic:cNvPicPr/>
-                  </pic:nvPicPr>
-                  <pic:blipFill>
-                    <a:blip r:embed="rId15">
-                      <a:extLst>
-                        <a:ext uri="{28A0092B-C50C-407E-A947-70E740481C1C}">
-                          <a14:useLocalDpi xmlns:a14="http://schemas.microsoft.com/office/drawing/2010/main" val="0"/>
-                        </a:ext>
-                      </a:extLst>
-                    </a:blip>
-                    <a:stretch>
-                      <a:fillRect/>
-                    </a:stretch>
-                  </pic:blipFill>
-                  <pic:spPr>
-                    <a:xfrm>
-                      <a:off x="0" y="0"/>
-                      <a:ext cx="2880000" cy="2160000"/>
-                    </a:xfrm>
-                    <a:prstGeom prst="rect">
-                      <a:avLst/>
-                    </a:prstGeom>
-                  </pic:spPr>
-                </pic:pic>
-              </a:graphicData>
-            </a:graphic>
-          </wp:inline>
-        </w:drawing>
-      </w:r>
-      <w:r>
-        <w:rPr>
-          <w:noProof/>
-          <w:lang w:val="en-GB" w:eastAsia="it-IT"/>
-        </w:rPr>
-        <w:drawing>
-          <wp:inline distT="0" distB="0" distL="0" distR="0" wp14:anchorId="5C76BD74" wp14:editId="1AD3DDCF">
-            <wp:extent cx="2880000" cy="2160000"/>
-            <wp:effectExtent l="0" t="0" r="0" b="0"/>
-            <wp:docPr id="774614590" name="Immagine 9" descr="Immagine che contiene testo, schermata, Diagramma, diagramma&#10;&#10;Descrizione generata automaticamente"/>
-            <wp:cNvGraphicFramePr>
-              <a:graphicFrameLocks xmlns:a="http://schemas.openxmlformats.org/drawingml/2006/main" noChangeAspect="1"/>
-            </wp:cNvGraphicFramePr>
-            <a:graphic xmlns:a="http://schemas.openxmlformats.org/drawingml/2006/main">
-              <a:graphicData uri="http://schemas.openxmlformats.org/drawingml/2006/picture">
-                <pic:pic xmlns:pic="http://schemas.openxmlformats.org/drawingml/2006/picture">
-                  <pic:nvPicPr>
-                    <pic:cNvPr id="774614590" name="Immagine 9" descr="Immagine che contiene testo, schermata, Diagramma, diagramma&#10;&#10;Descrizione generata automaticamente"/>
-                    <pic:cNvPicPr/>
-                  </pic:nvPicPr>
-                  <pic:blipFill>
-                    <a:blip r:embed="rId16">
-                      <a:extLst>
-                        <a:ext uri="{28A0092B-C50C-407E-A947-70E740481C1C}">
-                          <a14:useLocalDpi xmlns:a14="http://schemas.microsoft.com/office/drawing/2010/main" val="0"/>
-                        </a:ext>
-                      </a:extLst>
-                    </a:blip>
-                    <a:stretch>
-                      <a:fillRect/>
-                    </a:stretch>
-                  </pic:blipFill>
-                  <pic:spPr>
-                    <a:xfrm>
-                      <a:off x="0" y="0"/>
-                      <a:ext cx="2880000" cy="2160000"/>
-                    </a:xfrm>
-                    <a:prstGeom prst="rect">
-                      <a:avLst/>
-                    </a:prstGeom>
-                  </pic:spPr>
-                </pic:pic>
-              </a:graphicData>
-            </a:graphic>
-          </wp:inline>
-        </w:drawing>
-      </w:r>
-      <w:r>
-        <w:rPr>
-          <w:noProof/>
-          <w:lang w:val="en-GB" w:eastAsia="it-IT"/>
-        </w:rPr>
-        <w:drawing>
-          <wp:inline distT="0" distB="0" distL="0" distR="0" wp14:anchorId="6697469A" wp14:editId="569A8758">
-            <wp:extent cx="2880000" cy="2160000"/>
-            <wp:effectExtent l="0" t="0" r="0" b="0"/>
-            <wp:docPr id="1278718905" name="Immagine 10" descr="Immagine che contiene testo, schermata, Diagramma, diagramma&#10;&#10;Descrizione generata automaticamente"/>
-            <wp:cNvGraphicFramePr>
-              <a:graphicFrameLocks xmlns:a="http://schemas.openxmlformats.org/drawingml/2006/main" noChangeAspect="1"/>
-            </wp:cNvGraphicFramePr>
-            <a:graphic xmlns:a="http://schemas.openxmlformats.org/drawingml/2006/main">
-              <a:graphicData uri="http://schemas.openxmlformats.org/drawingml/2006/picture">
-                <pic:pic xmlns:pic="http://schemas.openxmlformats.org/drawingml/2006/picture">
-                  <pic:nvPicPr>
-                    <pic:cNvPr id="1278718905" name="Immagine 10" descr="Immagine che contiene testo, schermata, Diagramma, diagramma&#10;&#10;Descrizione generata automaticamente"/>
                     <pic:cNvPicPr/>
                   </pic:nvPicPr>
                   <pic:blipFill>
@@ -1313,10 +3217,10 @@
           <w:lang w:val="en-GB" w:eastAsia="it-IT"/>
         </w:rPr>
         <w:drawing>
-          <wp:inline distT="0" distB="0" distL="0" distR="0" wp14:anchorId="398EB5DA" wp14:editId="20494B9D">
+          <wp:inline distT="0" distB="0" distL="0" distR="0" wp14:anchorId="75D57900" wp14:editId="31AF2316">
             <wp:extent cx="2880000" cy="2160000"/>
             <wp:effectExtent l="0" t="0" r="0" b="0"/>
-            <wp:docPr id="1654003548" name="Immagine 11" descr="Immagine che contiene testo, schermata, Diagramma, linea&#10;&#10;Descrizione generata automaticamente"/>
+            <wp:docPr id="716427163" name="Immagine 7" descr="Immagine che contiene testo, schermata, Diagramma, diagramma&#10;&#10;Descrizione generata automaticamente"/>
             <wp:cNvGraphicFramePr>
               <a:graphicFrameLocks xmlns:a="http://schemas.openxmlformats.org/drawingml/2006/main" noChangeAspect="1"/>
             </wp:cNvGraphicFramePr>
@@ -1324,7 +3228,7 @@
               <a:graphicData uri="http://schemas.openxmlformats.org/drawingml/2006/picture">
                 <pic:pic xmlns:pic="http://schemas.openxmlformats.org/drawingml/2006/picture">
                   <pic:nvPicPr>
-                    <pic:cNvPr id="1654003548" name="Immagine 11" descr="Immagine che contiene testo, schermata, Diagramma, linea&#10;&#10;Descrizione generata automaticamente"/>
+                    <pic:cNvPr id="716427163" name="Immagine 7" descr="Immagine che contiene testo, schermata, Diagramma, diagramma&#10;&#10;Descrizione generata automaticamente"/>
                     <pic:cNvPicPr/>
                   </pic:nvPicPr>
                   <pic:blipFill>
@@ -1360,10 +3264,10 @@
           <w:lang w:val="en-GB" w:eastAsia="it-IT"/>
         </w:rPr>
         <w:drawing>
-          <wp:inline distT="0" distB="0" distL="0" distR="0" wp14:anchorId="6106C9AD" wp14:editId="717E21E1">
+          <wp:inline distT="0" distB="0" distL="0" distR="0" wp14:anchorId="1FBF702B" wp14:editId="3E01F5AB">
             <wp:extent cx="2880000" cy="2160000"/>
             <wp:effectExtent l="0" t="0" r="0" b="0"/>
-            <wp:docPr id="1562695708" name="Immagine 12" descr="Immagine che contiene testo, schermata, Diagramma, linea&#10;&#10;Descrizione generata automaticamente"/>
+            <wp:docPr id="689606037" name="Immagine 8" descr="Immagine che contiene testo, schermata, Diagramma, diagramma&#10;&#10;Descrizione generata automaticamente"/>
             <wp:cNvGraphicFramePr>
               <a:graphicFrameLocks xmlns:a="http://schemas.openxmlformats.org/drawingml/2006/main" noChangeAspect="1"/>
             </wp:cNvGraphicFramePr>
@@ -1371,7 +3275,7 @@
               <a:graphicData uri="http://schemas.openxmlformats.org/drawingml/2006/picture">
                 <pic:pic xmlns:pic="http://schemas.openxmlformats.org/drawingml/2006/picture">
                   <pic:nvPicPr>
-                    <pic:cNvPr id="1562695708" name="Immagine 12" descr="Immagine che contiene testo, schermata, Diagramma, linea&#10;&#10;Descrizione generata automaticamente"/>
+                    <pic:cNvPr id="689606037" name="Immagine 8" descr="Immagine che contiene testo, schermata, Diagramma, diagramma&#10;&#10;Descrizione generata automaticamente"/>
                     <pic:cNvPicPr/>
                   </pic:nvPicPr>
                   <pic:blipFill>
@@ -1407,10 +3311,10 @@
           <w:lang w:val="en-GB" w:eastAsia="it-IT"/>
         </w:rPr>
         <w:drawing>
-          <wp:inline distT="0" distB="0" distL="0" distR="0" wp14:anchorId="657552B3" wp14:editId="43B57380">
+          <wp:inline distT="0" distB="0" distL="0" distR="0" wp14:anchorId="5C76BD74" wp14:editId="1AD3DDCF">
             <wp:extent cx="2880000" cy="2160000"/>
             <wp:effectExtent l="0" t="0" r="0" b="0"/>
-            <wp:docPr id="313752913" name="Immagine 13" descr="Immagine che contiene testo, schermata, Diagramma, diagramma&#10;&#10;Descrizione generata automaticamente"/>
+            <wp:docPr id="774614590" name="Immagine 9" descr="Immagine che contiene testo, schermata, Diagramma, diagramma&#10;&#10;Descrizione generata automaticamente"/>
             <wp:cNvGraphicFramePr>
               <a:graphicFrameLocks xmlns:a="http://schemas.openxmlformats.org/drawingml/2006/main" noChangeAspect="1"/>
             </wp:cNvGraphicFramePr>
@@ -1418,7 +3322,7 @@
               <a:graphicData uri="http://schemas.openxmlformats.org/drawingml/2006/picture">
                 <pic:pic xmlns:pic="http://schemas.openxmlformats.org/drawingml/2006/picture">
                   <pic:nvPicPr>
-                    <pic:cNvPr id="313752913" name="Immagine 13" descr="Immagine che contiene testo, schermata, Diagramma, diagramma&#10;&#10;Descrizione generata automaticamente"/>
+                    <pic:cNvPr id="774614590" name="Immagine 9" descr="Immagine che contiene testo, schermata, Diagramma, diagramma&#10;&#10;Descrizione generata automaticamente"/>
                     <pic:cNvPicPr/>
                   </pic:nvPicPr>
                   <pic:blipFill>
@@ -1448,6 +3352,194 @@
           </wp:inline>
         </w:drawing>
       </w:r>
+      <w:r>
+        <w:rPr>
+          <w:noProof/>
+          <w:lang w:val="en-GB" w:eastAsia="it-IT"/>
+        </w:rPr>
+        <w:drawing>
+          <wp:inline distT="0" distB="0" distL="0" distR="0" wp14:anchorId="6697469A" wp14:editId="569A8758">
+            <wp:extent cx="2880000" cy="2160000"/>
+            <wp:effectExtent l="0" t="0" r="0" b="0"/>
+            <wp:docPr id="1278718905" name="Immagine 10" descr="Immagine che contiene testo, schermata, Diagramma, diagramma&#10;&#10;Descrizione generata automaticamente"/>
+            <wp:cNvGraphicFramePr>
+              <a:graphicFrameLocks xmlns:a="http://schemas.openxmlformats.org/drawingml/2006/main" noChangeAspect="1"/>
+            </wp:cNvGraphicFramePr>
+            <a:graphic xmlns:a="http://schemas.openxmlformats.org/drawingml/2006/main">
+              <a:graphicData uri="http://schemas.openxmlformats.org/drawingml/2006/picture">
+                <pic:pic xmlns:pic="http://schemas.openxmlformats.org/drawingml/2006/picture">
+                  <pic:nvPicPr>
+                    <pic:cNvPr id="1278718905" name="Immagine 10" descr="Immagine che contiene testo, schermata, Diagramma, diagramma&#10;&#10;Descrizione generata automaticamente"/>
+                    <pic:cNvPicPr/>
+                  </pic:nvPicPr>
+                  <pic:blipFill>
+                    <a:blip r:embed="rId21">
+                      <a:extLst>
+                        <a:ext uri="{28A0092B-C50C-407E-A947-70E740481C1C}">
+                          <a14:useLocalDpi xmlns:a14="http://schemas.microsoft.com/office/drawing/2010/main" val="0"/>
+                        </a:ext>
+                      </a:extLst>
+                    </a:blip>
+                    <a:stretch>
+                      <a:fillRect/>
+                    </a:stretch>
+                  </pic:blipFill>
+                  <pic:spPr>
+                    <a:xfrm>
+                      <a:off x="0" y="0"/>
+                      <a:ext cx="2880000" cy="2160000"/>
+                    </a:xfrm>
+                    <a:prstGeom prst="rect">
+                      <a:avLst/>
+                    </a:prstGeom>
+                  </pic:spPr>
+                </pic:pic>
+              </a:graphicData>
+            </a:graphic>
+          </wp:inline>
+        </w:drawing>
+      </w:r>
+      <w:r>
+        <w:rPr>
+          <w:noProof/>
+          <w:lang w:val="en-GB" w:eastAsia="it-IT"/>
+        </w:rPr>
+        <w:drawing>
+          <wp:inline distT="0" distB="0" distL="0" distR="0" wp14:anchorId="398EB5DA" wp14:editId="20494B9D">
+            <wp:extent cx="2880000" cy="2160000"/>
+            <wp:effectExtent l="0" t="0" r="0" b="0"/>
+            <wp:docPr id="1654003548" name="Immagine 11" descr="Immagine che contiene testo, schermata, Diagramma, linea&#10;&#10;Descrizione generata automaticamente"/>
+            <wp:cNvGraphicFramePr>
+              <a:graphicFrameLocks xmlns:a="http://schemas.openxmlformats.org/drawingml/2006/main" noChangeAspect="1"/>
+            </wp:cNvGraphicFramePr>
+            <a:graphic xmlns:a="http://schemas.openxmlformats.org/drawingml/2006/main">
+              <a:graphicData uri="http://schemas.openxmlformats.org/drawingml/2006/picture">
+                <pic:pic xmlns:pic="http://schemas.openxmlformats.org/drawingml/2006/picture">
+                  <pic:nvPicPr>
+                    <pic:cNvPr id="1654003548" name="Immagine 11" descr="Immagine che contiene testo, schermata, Diagramma, linea&#10;&#10;Descrizione generata automaticamente"/>
+                    <pic:cNvPicPr/>
+                  </pic:nvPicPr>
+                  <pic:blipFill>
+                    <a:blip r:embed="rId22">
+                      <a:extLst>
+                        <a:ext uri="{28A0092B-C50C-407E-A947-70E740481C1C}">
+                          <a14:useLocalDpi xmlns:a14="http://schemas.microsoft.com/office/drawing/2010/main" val="0"/>
+                        </a:ext>
+                      </a:extLst>
+                    </a:blip>
+                    <a:stretch>
+                      <a:fillRect/>
+                    </a:stretch>
+                  </pic:blipFill>
+                  <pic:spPr>
+                    <a:xfrm>
+                      <a:off x="0" y="0"/>
+                      <a:ext cx="2880000" cy="2160000"/>
+                    </a:xfrm>
+                    <a:prstGeom prst="rect">
+                      <a:avLst/>
+                    </a:prstGeom>
+                  </pic:spPr>
+                </pic:pic>
+              </a:graphicData>
+            </a:graphic>
+          </wp:inline>
+        </w:drawing>
+      </w:r>
+      <w:r>
+        <w:rPr>
+          <w:noProof/>
+          <w:lang w:val="en-GB" w:eastAsia="it-IT"/>
+        </w:rPr>
+        <w:drawing>
+          <wp:inline distT="0" distB="0" distL="0" distR="0" wp14:anchorId="6106C9AD" wp14:editId="717E21E1">
+            <wp:extent cx="2880000" cy="2160000"/>
+            <wp:effectExtent l="0" t="0" r="0" b="0"/>
+            <wp:docPr id="1562695708" name="Immagine 12" descr="Immagine che contiene testo, schermata, Diagramma, linea&#10;&#10;Descrizione generata automaticamente"/>
+            <wp:cNvGraphicFramePr>
+              <a:graphicFrameLocks xmlns:a="http://schemas.openxmlformats.org/drawingml/2006/main" noChangeAspect="1"/>
+            </wp:cNvGraphicFramePr>
+            <a:graphic xmlns:a="http://schemas.openxmlformats.org/drawingml/2006/main">
+              <a:graphicData uri="http://schemas.openxmlformats.org/drawingml/2006/picture">
+                <pic:pic xmlns:pic="http://schemas.openxmlformats.org/drawingml/2006/picture">
+                  <pic:nvPicPr>
+                    <pic:cNvPr id="1562695708" name="Immagine 12" descr="Immagine che contiene testo, schermata, Diagramma, linea&#10;&#10;Descrizione generata automaticamente"/>
+                    <pic:cNvPicPr/>
+                  </pic:nvPicPr>
+                  <pic:blipFill>
+                    <a:blip r:embed="rId23">
+                      <a:extLst>
+                        <a:ext uri="{28A0092B-C50C-407E-A947-70E740481C1C}">
+                          <a14:useLocalDpi xmlns:a14="http://schemas.microsoft.com/office/drawing/2010/main" val="0"/>
+                        </a:ext>
+                      </a:extLst>
+                    </a:blip>
+                    <a:stretch>
+                      <a:fillRect/>
+                    </a:stretch>
+                  </pic:blipFill>
+                  <pic:spPr>
+                    <a:xfrm>
+                      <a:off x="0" y="0"/>
+                      <a:ext cx="2880000" cy="2160000"/>
+                    </a:xfrm>
+                    <a:prstGeom prst="rect">
+                      <a:avLst/>
+                    </a:prstGeom>
+                  </pic:spPr>
+                </pic:pic>
+              </a:graphicData>
+            </a:graphic>
+          </wp:inline>
+        </w:drawing>
+      </w:r>
+      <w:r>
+        <w:rPr>
+          <w:noProof/>
+          <w:lang w:val="en-GB" w:eastAsia="it-IT"/>
+        </w:rPr>
+        <w:drawing>
+          <wp:inline distT="0" distB="0" distL="0" distR="0" wp14:anchorId="657552B3" wp14:editId="43B57380">
+            <wp:extent cx="2880000" cy="2160000"/>
+            <wp:effectExtent l="0" t="0" r="0" b="0"/>
+            <wp:docPr id="313752913" name="Immagine 13" descr="Immagine che contiene testo, schermata, Diagramma, diagramma&#10;&#10;Descrizione generata automaticamente"/>
+            <wp:cNvGraphicFramePr>
+              <a:graphicFrameLocks xmlns:a="http://schemas.openxmlformats.org/drawingml/2006/main" noChangeAspect="1"/>
+            </wp:cNvGraphicFramePr>
+            <a:graphic xmlns:a="http://schemas.openxmlformats.org/drawingml/2006/main">
+              <a:graphicData uri="http://schemas.openxmlformats.org/drawingml/2006/picture">
+                <pic:pic xmlns:pic="http://schemas.openxmlformats.org/drawingml/2006/picture">
+                  <pic:nvPicPr>
+                    <pic:cNvPr id="313752913" name="Immagine 13" descr="Immagine che contiene testo, schermata, Diagramma, diagramma&#10;&#10;Descrizione generata automaticamente"/>
+                    <pic:cNvPicPr/>
+                  </pic:nvPicPr>
+                  <pic:blipFill>
+                    <a:blip r:embed="rId24">
+                      <a:extLst>
+                        <a:ext uri="{28A0092B-C50C-407E-A947-70E740481C1C}">
+                          <a14:useLocalDpi xmlns:a14="http://schemas.microsoft.com/office/drawing/2010/main" val="0"/>
+                        </a:ext>
+                      </a:extLst>
+                    </a:blip>
+                    <a:stretch>
+                      <a:fillRect/>
+                    </a:stretch>
+                  </pic:blipFill>
+                  <pic:spPr>
+                    <a:xfrm>
+                      <a:off x="0" y="0"/>
+                      <a:ext cx="2880000" cy="2160000"/>
+                    </a:xfrm>
+                    <a:prstGeom prst="rect">
+                      <a:avLst/>
+                    </a:prstGeom>
+                  </pic:spPr>
+                </pic:pic>
+              </a:graphicData>
+            </a:graphic>
+          </wp:inline>
+        </w:drawing>
+      </w:r>
     </w:p>
     <w:p>
       <w:pPr>
@@ -1469,6 +3561,20 @@
     </w:p>
     <w:p>
       <w:pPr>
+        <w:rPr>
+          <w:lang w:val="en-GB" w:eastAsia="it-IT"/>
+        </w:rPr>
+      </w:pPr>
+    </w:p>
+    <w:p>
+      <w:pPr>
+        <w:rPr>
+          <w:lang w:val="en-GB" w:eastAsia="it-IT"/>
+        </w:rPr>
+      </w:pPr>
+    </w:p>
+    <w:p>
+      <w:pPr>
         <w:pStyle w:val="Sottotitolo"/>
         <w:jc w:val="left"/>
         <w:rPr>
@@ -1482,6 +3588,160 @@
           <w:lang w:val="en-GB" w:eastAsia="it-IT"/>
         </w:rPr>
         <w:t>Scatter</w:t>
+      </w:r>
+      <w:r>
+        <w:rPr>
+          <w:rFonts w:eastAsia="Times New Roman"/>
+          <w:lang w:val="en-GB" w:eastAsia="it-IT"/>
+        </w:rPr>
+        <w:t xml:space="preserve"> plots</w:t>
+      </w:r>
+    </w:p>
+    <w:p>
+      <w:pPr>
+        <w:rPr>
+          <w:lang w:val="en-GB"/>
+        </w:rPr>
+      </w:pPr>
+      <w:r>
+        <w:rPr>
+          <w:lang w:val="en-GB" w:eastAsia="it-IT"/>
+        </w:rPr>
+        <w:t>The analysis continues by leveraging</w:t>
+      </w:r>
+      <w:r>
+        <w:t xml:space="preserve"> </w:t>
+      </w:r>
+      <w:proofErr w:type="spellStart"/>
+      <w:r>
+        <w:t>scatter</w:t>
+      </w:r>
+      <w:proofErr w:type="spellEnd"/>
+      <w:r>
+        <w:t xml:space="preserve"> plots, </w:t>
+      </w:r>
+      <w:proofErr w:type="spellStart"/>
+      <w:r>
+        <w:t>which</w:t>
+      </w:r>
+      <w:proofErr w:type="spellEnd"/>
+      <w:r>
+        <w:t xml:space="preserve"> </w:t>
+      </w:r>
+      <w:r>
+        <w:rPr>
+          <w:lang w:val="en-GB"/>
+        </w:rPr>
+        <w:t xml:space="preserve">are particularly useful </w:t>
+      </w:r>
+      <w:r>
+        <w:t xml:space="preserve">to </w:t>
+      </w:r>
+      <w:proofErr w:type="spellStart"/>
+      <w:r>
+        <w:t>visualize</w:t>
+      </w:r>
+      <w:proofErr w:type="spellEnd"/>
+      <w:r>
+        <w:t xml:space="preserve"> </w:t>
+      </w:r>
+      <w:r>
+        <w:rPr>
+          <w:lang w:val="en-GB"/>
+        </w:rPr>
+        <w:t>the relationship between two continuous variables.</w:t>
+      </w:r>
+      <w:r>
+        <w:rPr>
+          <w:lang w:val="en-GB"/>
+        </w:rPr>
+        <w:t xml:space="preserve"> </w:t>
+      </w:r>
+      <w:r>
+        <w:rPr>
+          <w:lang w:val="en-GB"/>
+        </w:rPr>
+        <w:t>They can help identify patterns, trends, correlations, or clusters within the data. By examining the distribution and dispersion of the dots, you can gain insights into how the variables interact with each other.</w:t>
+      </w:r>
+      <w:r>
+        <w:rPr>
+          <w:lang w:val="en-GB"/>
+        </w:rPr>
+        <w:t xml:space="preserve"> For our dataset, these plots are aligned to the one present in the gaussian model, and for this reason, we expect that gaussian model are able to perform well on this kind of data.</w:t>
+      </w:r>
+    </w:p>
+    <w:p>
+      <w:pPr>
+        <w:rPr>
+          <w:u w:val="single"/>
+          <w:lang w:val="en-GB"/>
+        </w:rPr>
+      </w:pPr>
+      <w:r>
+        <w:rPr>
+          <w:lang w:val="en-GB"/>
+        </w:rPr>
+        <w:t>The following images contains some of the most significant plot. For example in the scatter plot relative to feature #6 it is evident the presence of three clusters</w:t>
+      </w:r>
+      <w:r>
+        <w:rPr>
+          <w:lang w:val="en-GB"/>
+        </w:rPr>
+        <w:t>. It</w:t>
+      </w:r>
+      <w:r>
+        <w:rPr>
+          <w:lang w:val="en-GB"/>
+        </w:rPr>
+        <w:t xml:space="preserve"> can be associable</w:t>
+      </w:r>
+      <w:r>
+        <w:rPr>
+          <w:lang w:val="en-GB"/>
+        </w:rPr>
+        <w:t xml:space="preserve"> again</w:t>
+      </w:r>
+      <w:r>
+        <w:rPr>
+          <w:lang w:val="en-GB"/>
+        </w:rPr>
+        <w:t xml:space="preserve"> to a gaussian distribution with more components</w:t>
+      </w:r>
+      <w:r>
+        <w:rPr>
+          <w:lang w:val="en-GB"/>
+        </w:rPr>
+        <w:t>, and directly related</w:t>
+      </w:r>
+      <w:r>
+        <w:rPr>
+          <w:lang w:val="en-GB"/>
+        </w:rPr>
+        <w:t xml:space="preserve"> to the three group</w:t>
+      </w:r>
+      <w:r>
+        <w:rPr>
+          <w:lang w:val="en-GB"/>
+        </w:rPr>
+        <w:t>s</w:t>
+      </w:r>
+      <w:r>
+        <w:rPr>
+          <w:lang w:val="en-GB"/>
+        </w:rPr>
+        <w:t xml:space="preserve"> </w:t>
+      </w:r>
+      <w:r>
+        <w:rPr>
+          <w:lang w:val="en-GB"/>
+        </w:rPr>
+        <w:t xml:space="preserve">of </w:t>
+      </w:r>
+      <w:r>
+        <w:rPr>
+          <w:lang w:val="en-GB"/>
+        </w:rPr>
+        <w:t>age from where the dataset sample are taken.</w:t>
       </w:r>
     </w:p>
     <w:p>
@@ -1512,7 +3772,7 @@
                     </pic:cNvPicPr>
                   </pic:nvPicPr>
                   <pic:blipFill>
-                    <a:blip r:embed="rId21" cstate="print">
+                    <a:blip r:embed="rId25" cstate="print">
                       <a:extLst>
                         <a:ext uri="{28A0092B-C50C-407E-A947-70E740481C1C}">
                           <a14:useLocalDpi xmlns:a14="http://schemas.microsoft.com/office/drawing/2010/main" val="0"/>
@@ -1544,6 +3804,9 @@
         </w:drawing>
       </w:r>
       <w:r>
+        <w:rPr>
+          <w:lang w:val="en-GB"/>
+        </w:rPr>
         <w:t xml:space="preserve"> </w:t>
       </w:r>
       <w:r>
@@ -1568,7 +3831,7 @@
                     </pic:cNvPicPr>
                   </pic:nvPicPr>
                   <pic:blipFill>
-                    <a:blip r:embed="rId22" cstate="print">
+                    <a:blip r:embed="rId26" cstate="print">
                       <a:extLst>
                         <a:ext uri="{28A0092B-C50C-407E-A947-70E740481C1C}">
                           <a14:useLocalDpi xmlns:a14="http://schemas.microsoft.com/office/drawing/2010/main" val="0"/>
@@ -1600,6 +3863,9 @@
         </w:drawing>
       </w:r>
       <w:r>
+        <w:rPr>
+          <w:lang w:val="en-GB"/>
+        </w:rPr>
         <w:t xml:space="preserve"> </w:t>
       </w:r>
       <w:r>
@@ -1624,7 +3890,7 @@
                     </pic:cNvPicPr>
                   </pic:nvPicPr>
                   <pic:blipFill>
-                    <a:blip r:embed="rId23" cstate="print">
+                    <a:blip r:embed="rId27" cstate="print">
                       <a:extLst>
                         <a:ext uri="{28A0092B-C50C-407E-A947-70E740481C1C}">
                           <a14:useLocalDpi xmlns:a14="http://schemas.microsoft.com/office/drawing/2010/main" val="0"/>
@@ -1709,7 +3975,7 @@
                     </pic:cNvPicPr>
                   </pic:nvPicPr>
                   <pic:blipFill>
-                    <a:blip r:embed="rId24">
+                    <a:blip r:embed="rId28">
                       <a:extLst>
                         <a:ext uri="{28A0092B-C50C-407E-A947-70E740481C1C}">
                           <a14:useLocalDpi xmlns:a14="http://schemas.microsoft.com/office/drawing/2010/main" val="0"/>
@@ -1763,7 +4029,7 @@
                     </pic:cNvPicPr>
                   </pic:nvPicPr>
                   <pic:blipFill>
-                    <a:blip r:embed="rId25">
+                    <a:blip r:embed="rId29">
                       <a:extLst>
                         <a:ext uri="{28A0092B-C50C-407E-A947-70E740481C1C}">
                           <a14:useLocalDpi xmlns:a14="http://schemas.microsoft.com/office/drawing/2010/main" val="0"/>
@@ -1812,6 +4078,7 @@
         <w:rPr>
           <w:noProof/>
         </w:rPr>
+        <w:lastRenderedPageBreak/>
         <w:drawing>
           <wp:inline distT="0" distB="0" distL="0" distR="0" wp14:anchorId="5251B4FA" wp14:editId="77C540F0">
             <wp:extent cx="2880000" cy="2160000"/>
@@ -1830,7 +4097,7 @@
                     </pic:cNvPicPr>
                   </pic:nvPicPr>
                   <pic:blipFill>
-                    <a:blip r:embed="rId26">
+                    <a:blip r:embed="rId30">
                       <a:extLst>
                         <a:ext uri="{28A0092B-C50C-407E-A947-70E740481C1C}">
                           <a14:useLocalDpi xmlns:a14="http://schemas.microsoft.com/office/drawing/2010/main" val="0"/>
@@ -1901,7 +4168,6 @@
         <w:rPr>
           <w:lang w:val="en-GB"/>
         </w:rPr>
-        <w:lastRenderedPageBreak/>
         <w:t>Validation approach</w:t>
       </w:r>
     </w:p>
@@ -3065,7 +5331,7 @@
           <w:lang w:val="en-GB"/>
         </w:rPr>
       </w:pPr>
-      <w:commentRangeStart w:id="5"/>
+      <w:commentRangeStart w:id="6"/>
     </w:p>
     <w:p>
       <w:pPr>
@@ -3221,33 +5487,15 @@
                 <w:sz w:val="20"/>
                 <w:szCs w:val="20"/>
               </w:rPr>
-              <w:t xml:space="preserve">- </w:t>
-            </w:r>
-            <w:proofErr w:type="gramStart"/>
+              <w:t>- PCA</w:t>
+            </w:r>
             <w:r>
               <w:rPr>
                 <w:rFonts w:ascii="Cambria" w:hAnsi="Cambria" w:cs="Cambria-Bold"/>
                 <w:sz w:val="20"/>
                 <w:szCs w:val="20"/>
               </w:rPr>
-              <w:t>PCA</w:t>
-            </w:r>
-            <w:r>
-              <w:rPr>
-                <w:rFonts w:ascii="Cambria" w:hAnsi="Cambria" w:cs="Cambria-Bold"/>
-                <w:sz w:val="20"/>
-                <w:szCs w:val="20"/>
-              </w:rPr>
-              <w:t>(</w:t>
-            </w:r>
-            <w:proofErr w:type="gramEnd"/>
-            <w:r>
-              <w:rPr>
-                <w:rFonts w:ascii="Cambria" w:hAnsi="Cambria" w:cs="Cambria-Bold"/>
-                <w:sz w:val="20"/>
-                <w:szCs w:val="20"/>
-              </w:rPr>
-              <w:t>11)</w:t>
+              <w:t>(11)</w:t>
             </w:r>
             <w:r>
               <w:rPr>
@@ -3301,25 +5549,7 @@
                 <w:sz w:val="20"/>
                 <w:szCs w:val="20"/>
               </w:rPr>
-              <w:t xml:space="preserve"> -</w:t>
-            </w:r>
-            <w:proofErr w:type="gramStart"/>
-            <w:r>
-              <w:rPr>
-                <w:rFonts w:ascii="Cambria" w:hAnsi="Cambria" w:cs="Cambria-Bold"/>
-                <w:sz w:val="20"/>
-                <w:szCs w:val="20"/>
-              </w:rPr>
-              <w:t>PCA(</w:t>
-            </w:r>
-            <w:proofErr w:type="gramEnd"/>
-            <w:r>
-              <w:rPr>
-                <w:rFonts w:ascii="Cambria" w:hAnsi="Cambria" w:cs="Cambria-Bold"/>
-                <w:sz w:val="20"/>
-                <w:szCs w:val="20"/>
-              </w:rPr>
-              <w:t>11)</w:t>
+              <w:t xml:space="preserve"> -PCA(11)</w:t>
             </w:r>
           </w:p>
         </w:tc>
@@ -3773,6 +6003,7 @@
               <w:rPr>
                 <w:lang w:val="en-GB"/>
               </w:rPr>
+              <w:lastRenderedPageBreak/>
               <w:t>Diag-cov</w:t>
             </w:r>
             <w:proofErr w:type="spellEnd"/>
@@ -4261,20 +6492,7 @@
           <w:szCs w:val="24"/>
           <w:lang w:val="en-GB"/>
         </w:rPr>
-        <w:t xml:space="preserve"> and PCA</w:t>
-      </w:r>
-      <w:r>
-        <w:rPr>
-          <w:b w:val="0"/>
-          <w:bCs w:val="0"/>
-          <w:i/>
-          <w:iCs/>
-          <w:noProof/>
-          <w:sz w:val="24"/>
-          <w:szCs w:val="24"/>
-          <w:lang w:val="en-GB"/>
-        </w:rPr>
-        <w:t>(m=10)</w:t>
+        <w:t xml:space="preserve"> and PCA(m=10)</w:t>
       </w:r>
     </w:p>
     <w:tbl>
@@ -4364,25 +6582,7 @@
                 <w:sz w:val="20"/>
                 <w:szCs w:val="20"/>
               </w:rPr>
-              <w:t xml:space="preserve">- </w:t>
-            </w:r>
-            <w:proofErr w:type="gramStart"/>
-            <w:r>
-              <w:rPr>
-                <w:rFonts w:ascii="Cambria" w:hAnsi="Cambria" w:cs="Cambria-Bold"/>
-                <w:sz w:val="20"/>
-                <w:szCs w:val="20"/>
-              </w:rPr>
-              <w:t>PCA(</w:t>
-            </w:r>
-            <w:proofErr w:type="gramEnd"/>
-            <w:r>
-              <w:rPr>
-                <w:rFonts w:ascii="Cambria" w:hAnsi="Cambria" w:cs="Cambria-Bold"/>
-                <w:sz w:val="20"/>
-                <w:szCs w:val="20"/>
-              </w:rPr>
-              <w:t>1</w:t>
+              <w:t>- PCA(1</w:t>
             </w:r>
             <w:r>
               <w:rPr>
@@ -4444,25 +6644,7 @@
                 <w:sz w:val="20"/>
                 <w:szCs w:val="20"/>
               </w:rPr>
-              <w:t xml:space="preserve"> -</w:t>
-            </w:r>
-            <w:proofErr w:type="gramStart"/>
-            <w:r>
-              <w:rPr>
-                <w:rFonts w:ascii="Cambria" w:hAnsi="Cambria" w:cs="Cambria-Bold"/>
-                <w:sz w:val="20"/>
-                <w:szCs w:val="20"/>
-              </w:rPr>
-              <w:t>PCA(</w:t>
-            </w:r>
-            <w:proofErr w:type="gramEnd"/>
-            <w:r>
-              <w:rPr>
-                <w:rFonts w:ascii="Cambria" w:hAnsi="Cambria" w:cs="Cambria-Bold"/>
-                <w:sz w:val="20"/>
-                <w:szCs w:val="20"/>
-              </w:rPr>
-              <w:t>1</w:t>
+              <w:t xml:space="preserve"> -PCA(1</w:t>
             </w:r>
             <w:r>
               <w:rPr>
@@ -5354,7 +7536,7 @@
         </w:tc>
       </w:tr>
     </w:tbl>
-    <w:commentRangeEnd w:id="5"/>
+    <w:commentRangeEnd w:id="6"/>
     <w:p>
       <w:pPr>
         <w:rPr>
@@ -5365,7 +7547,7 @@
         <w:rPr>
           <w:rStyle w:val="Rimandocommento"/>
         </w:rPr>
-        <w:commentReference w:id="5"/>
+        <w:commentReference w:id="6"/>
       </w:r>
     </w:p>
     <w:p>
@@ -5400,7 +7582,6 @@
         <w:rPr>
           <w:lang w:val="en-GB"/>
         </w:rPr>
-        <w:lastRenderedPageBreak/>
         <w:t>Logistic Regression</w:t>
       </w:r>
     </w:p>
@@ -5638,18 +7819,8 @@
           <w:szCs w:val="20"/>
           <w:lang w:val="en-GB"/>
         </w:rPr>
-        <w:t xml:space="preserve"> and on the right is </w:t>
-      </w:r>
-      <w:proofErr w:type="gramStart"/>
-      <w:r>
-        <w:rPr>
-          <w:sz w:val="20"/>
-          <w:szCs w:val="20"/>
-          <w:lang w:val="en-GB"/>
-        </w:rPr>
-        <w:t>ZSCORE</w:t>
-      </w:r>
-      <w:proofErr w:type="gramEnd"/>
+        <w:t xml:space="preserve"> and on the right is ZSCORE</w:t>
+      </w:r>
     </w:p>
     <w:p>
       <w:r>
@@ -6060,49 +8231,13 @@
                 <w:szCs w:val="22"/>
               </w:rPr>
             </w:pPr>
-            <w:proofErr w:type="gramStart"/>
             <w:r>
               <w:rPr>
                 <w:sz w:val="22"/>
                 <w:szCs w:val="22"/>
               </w:rPr>
-              <w:t>L</w:t>
-            </w:r>
-            <w:r>
-              <w:rPr>
-                <w:sz w:val="22"/>
-                <w:szCs w:val="22"/>
-              </w:rPr>
-              <w:t>R</w:t>
-            </w:r>
-            <w:r>
-              <w:rPr>
-                <w:sz w:val="22"/>
-                <w:szCs w:val="22"/>
-              </w:rPr>
-              <w:t>(</w:t>
-            </w:r>
-            <w:proofErr w:type="gramEnd"/>
-            <w:r>
-              <w:rPr>
-                <w:sz w:val="22"/>
-                <w:szCs w:val="22"/>
-              </w:rPr>
-              <w:t>λ=1</w:t>
-            </w:r>
-            <w:r>
-              <w:rPr>
-                <w:sz w:val="22"/>
-                <w:szCs w:val="22"/>
-              </w:rPr>
-              <w:t>e-6,</w:t>
-            </w:r>
-            <w:r>
-              <w:rPr>
-                <w:sz w:val="22"/>
-                <w:szCs w:val="22"/>
-              </w:rPr>
-              <w:t xml:space="preserve"> π</w:t>
+              <w:lastRenderedPageBreak/>
+              <w:t>LR(λ=1e-6, π</w:t>
             </w:r>
             <w:r>
               <w:rPr>
@@ -6212,49 +8347,26 @@
                 <w:szCs w:val="22"/>
               </w:rPr>
             </w:pPr>
-            <w:proofErr w:type="gramStart"/>
             <w:r>
               <w:rPr>
                 <w:sz w:val="22"/>
                 <w:szCs w:val="22"/>
               </w:rPr>
-              <w:t>LR(</w:t>
-            </w:r>
-            <w:proofErr w:type="gramEnd"/>
+              <w:t>LR(λ=1e-6, π</w:t>
+            </w:r>
+            <w:r>
+              <w:rPr>
+                <w:sz w:val="14"/>
+                <w:szCs w:val="14"/>
+              </w:rPr>
+              <w:t>T</w:t>
+            </w:r>
             <w:r>
               <w:rPr>
                 <w:sz w:val="22"/>
                 <w:szCs w:val="22"/>
               </w:rPr>
-              <w:t>λ=1e-6, π</w:t>
-            </w:r>
-            <w:r>
-              <w:rPr>
-                <w:sz w:val="14"/>
-                <w:szCs w:val="14"/>
-              </w:rPr>
-              <w:t>T</w:t>
-            </w:r>
-            <w:r>
-              <w:rPr>
-                <w:sz w:val="22"/>
-                <w:szCs w:val="22"/>
-              </w:rPr>
-              <w:t>=0.</w:t>
-            </w:r>
-            <w:r>
-              <w:rPr>
-                <w:sz w:val="22"/>
-                <w:szCs w:val="22"/>
-              </w:rPr>
-              <w:t>1</w:t>
-            </w:r>
-            <w:r>
-              <w:rPr>
-                <w:sz w:val="22"/>
-                <w:szCs w:val="22"/>
-              </w:rPr>
-              <w:t xml:space="preserve"> ) </w:t>
+              <w:t xml:space="preserve">=0.1 ) </w:t>
             </w:r>
           </w:p>
         </w:tc>
@@ -6334,49 +8446,26 @@
                 <w:szCs w:val="22"/>
               </w:rPr>
             </w:pPr>
-            <w:proofErr w:type="gramStart"/>
             <w:r>
               <w:rPr>
                 <w:sz w:val="22"/>
                 <w:szCs w:val="22"/>
               </w:rPr>
-              <w:t>LR(</w:t>
-            </w:r>
-            <w:proofErr w:type="gramEnd"/>
+              <w:t>LR(λ=1e-6, π</w:t>
+            </w:r>
+            <w:r>
+              <w:rPr>
+                <w:sz w:val="14"/>
+                <w:szCs w:val="14"/>
+              </w:rPr>
+              <w:t>T</w:t>
+            </w:r>
             <w:r>
               <w:rPr>
                 <w:sz w:val="22"/>
                 <w:szCs w:val="22"/>
               </w:rPr>
-              <w:t>λ=1e-6, π</w:t>
-            </w:r>
-            <w:r>
-              <w:rPr>
-                <w:sz w:val="14"/>
-                <w:szCs w:val="14"/>
-              </w:rPr>
-              <w:t>T</w:t>
-            </w:r>
-            <w:r>
-              <w:rPr>
-                <w:sz w:val="22"/>
-                <w:szCs w:val="22"/>
-              </w:rPr>
-              <w:t>=0.</w:t>
-            </w:r>
-            <w:r>
-              <w:rPr>
-                <w:sz w:val="22"/>
-                <w:szCs w:val="22"/>
-              </w:rPr>
-              <w:t>9</w:t>
-            </w:r>
-            <w:r>
-              <w:rPr>
-                <w:sz w:val="22"/>
-                <w:szCs w:val="22"/>
-              </w:rPr>
-              <w:t xml:space="preserve"> ) </w:t>
+              <w:t xml:space="preserve">=0.9 ) </w:t>
             </w:r>
           </w:p>
         </w:tc>
@@ -6709,35 +8798,12 @@
                 <w:szCs w:val="22"/>
               </w:rPr>
             </w:pPr>
-            <w:proofErr w:type="gramStart"/>
             <w:r>
               <w:rPr>
                 <w:sz w:val="22"/>
                 <w:szCs w:val="22"/>
               </w:rPr>
-              <w:t>LR(</w:t>
-            </w:r>
-            <w:proofErr w:type="gramEnd"/>
-            <w:r>
-              <w:rPr>
-                <w:sz w:val="22"/>
-                <w:szCs w:val="22"/>
-              </w:rPr>
-              <w:t>λ=1e-</w:t>
-            </w:r>
-            <w:r>
-              <w:rPr>
-                <w:sz w:val="22"/>
-                <w:szCs w:val="22"/>
-              </w:rPr>
-              <w:t>5</w:t>
-            </w:r>
-            <w:r>
-              <w:rPr>
-                <w:sz w:val="22"/>
-                <w:szCs w:val="22"/>
-              </w:rPr>
-              <w:t>, π</w:t>
+              <w:t>LR(λ=1e-5, π</w:t>
             </w:r>
             <w:r>
               <w:rPr>
@@ -6840,35 +8906,12 @@
                 <w:szCs w:val="22"/>
               </w:rPr>
             </w:pPr>
-            <w:proofErr w:type="gramStart"/>
             <w:r>
               <w:rPr>
                 <w:sz w:val="22"/>
                 <w:szCs w:val="22"/>
               </w:rPr>
-              <w:t>LR(</w:t>
-            </w:r>
-            <w:proofErr w:type="gramEnd"/>
-            <w:r>
-              <w:rPr>
-                <w:sz w:val="22"/>
-                <w:szCs w:val="22"/>
-              </w:rPr>
-              <w:t>λ=1e-</w:t>
-            </w:r>
-            <w:r>
-              <w:rPr>
-                <w:sz w:val="22"/>
-                <w:szCs w:val="22"/>
-              </w:rPr>
-              <w:t>5</w:t>
-            </w:r>
-            <w:r>
-              <w:rPr>
-                <w:sz w:val="22"/>
-                <w:szCs w:val="22"/>
-              </w:rPr>
-              <w:t>, π</w:t>
+              <w:t>LR(λ=1e-5, π</w:t>
             </w:r>
             <w:r>
               <w:rPr>
@@ -6962,35 +9005,12 @@
                 <w:szCs w:val="22"/>
               </w:rPr>
             </w:pPr>
-            <w:proofErr w:type="gramStart"/>
             <w:r>
               <w:rPr>
                 <w:sz w:val="22"/>
                 <w:szCs w:val="22"/>
               </w:rPr>
-              <w:t>LR(</w:t>
-            </w:r>
-            <w:proofErr w:type="gramEnd"/>
-            <w:r>
-              <w:rPr>
-                <w:sz w:val="22"/>
-                <w:szCs w:val="22"/>
-              </w:rPr>
-              <w:t>λ=1e-</w:t>
-            </w:r>
-            <w:r>
-              <w:rPr>
-                <w:sz w:val="22"/>
-                <w:szCs w:val="22"/>
-              </w:rPr>
-              <w:t>5</w:t>
-            </w:r>
-            <w:r>
-              <w:rPr>
-                <w:sz w:val="22"/>
-                <w:szCs w:val="22"/>
-              </w:rPr>
-              <w:t>, π</w:t>
+              <w:t>LR(λ=1e-5, π</w:t>
             </w:r>
             <w:r>
               <w:rPr>
@@ -7174,16 +9194,6 @@
                 <w:lang w:val="en-GB"/>
               </w:rPr>
               <w:tab/>
-            </w:r>
-            <w:r>
-              <w:rPr>
-                <w:rFonts w:ascii="Cambria" w:hAnsi="Cambria" w:cs="Cambria-Bold"/>
-                <w:b w:val="0"/>
-                <w:bCs w:val="0"/>
-                <w:sz w:val="20"/>
-                <w:szCs w:val="20"/>
-                <w:lang w:val="en-GB"/>
-              </w:rPr>
               <w:t>Quadratic LR-</w:t>
             </w:r>
             <w:r>
@@ -7371,21 +9381,12 @@
                 <w:szCs w:val="22"/>
               </w:rPr>
             </w:pPr>
-            <w:proofErr w:type="gramStart"/>
             <w:r>
               <w:rPr>
                 <w:sz w:val="22"/>
                 <w:szCs w:val="22"/>
               </w:rPr>
-              <w:t>LR(</w:t>
-            </w:r>
-            <w:proofErr w:type="gramEnd"/>
-            <w:r>
-              <w:rPr>
-                <w:sz w:val="22"/>
-                <w:szCs w:val="22"/>
-              </w:rPr>
-              <w:t>λ=1</w:t>
+              <w:t>LR(λ=1</w:t>
             </w:r>
             <w:r>
               <w:rPr>
@@ -7502,21 +9503,12 @@
                 <w:szCs w:val="22"/>
               </w:rPr>
             </w:pPr>
-            <w:proofErr w:type="gramStart"/>
             <w:r>
               <w:rPr>
                 <w:sz w:val="22"/>
                 <w:szCs w:val="22"/>
               </w:rPr>
-              <w:t>LR(</w:t>
-            </w:r>
-            <w:proofErr w:type="gramEnd"/>
-            <w:r>
-              <w:rPr>
-                <w:sz w:val="22"/>
-                <w:szCs w:val="22"/>
-              </w:rPr>
-              <w:t>λ=1</w:t>
+              <w:t>LR(λ=1</w:t>
             </w:r>
             <w:r>
               <w:rPr>
@@ -7624,21 +9616,12 @@
                 <w:szCs w:val="22"/>
               </w:rPr>
             </w:pPr>
-            <w:proofErr w:type="gramStart"/>
             <w:r>
               <w:rPr>
                 <w:sz w:val="22"/>
                 <w:szCs w:val="22"/>
               </w:rPr>
-              <w:t>LR(</w:t>
-            </w:r>
-            <w:proofErr w:type="gramEnd"/>
-            <w:r>
-              <w:rPr>
-                <w:sz w:val="22"/>
-                <w:szCs w:val="22"/>
-              </w:rPr>
-              <w:t>λ=1</w:t>
+              <w:t>LR(λ=1</w:t>
             </w:r>
             <w:r>
               <w:rPr>
@@ -8007,35 +9990,12 @@
                 <w:szCs w:val="22"/>
               </w:rPr>
             </w:pPr>
-            <w:proofErr w:type="gramStart"/>
             <w:r>
               <w:rPr>
                 <w:sz w:val="22"/>
                 <w:szCs w:val="22"/>
               </w:rPr>
-              <w:t>LR(</w:t>
-            </w:r>
-            <w:proofErr w:type="gramEnd"/>
-            <w:r>
-              <w:rPr>
-                <w:sz w:val="22"/>
-                <w:szCs w:val="22"/>
-              </w:rPr>
-              <w:t>λ=1</w:t>
-            </w:r>
-            <w:r>
-              <w:rPr>
-                <w:sz w:val="22"/>
-                <w:szCs w:val="22"/>
-              </w:rPr>
-              <w:t>e-3</w:t>
-            </w:r>
-            <w:r>
-              <w:rPr>
-                <w:sz w:val="22"/>
-                <w:szCs w:val="22"/>
-              </w:rPr>
-              <w:t>, π</w:t>
+              <w:t>LR(λ=1e-3, π</w:t>
             </w:r>
             <w:r>
               <w:rPr>
@@ -8138,35 +10098,12 @@
                 <w:szCs w:val="22"/>
               </w:rPr>
             </w:pPr>
-            <w:proofErr w:type="gramStart"/>
             <w:r>
               <w:rPr>
                 <w:sz w:val="22"/>
                 <w:szCs w:val="22"/>
               </w:rPr>
-              <w:t>LR(</w:t>
-            </w:r>
-            <w:proofErr w:type="gramEnd"/>
-            <w:r>
-              <w:rPr>
-                <w:sz w:val="22"/>
-                <w:szCs w:val="22"/>
-              </w:rPr>
-              <w:t>λ=1e-3</w:t>
-            </w:r>
-            <w:r>
-              <w:rPr>
-                <w:sz w:val="22"/>
-                <w:szCs w:val="22"/>
-              </w:rPr>
-              <w:t>,</w:t>
-            </w:r>
-            <w:r>
-              <w:rPr>
-                <w:sz w:val="22"/>
-                <w:szCs w:val="22"/>
-              </w:rPr>
-              <w:t xml:space="preserve"> π</w:t>
+              <w:t>LR(λ=1e-3, π</w:t>
             </w:r>
             <w:r>
               <w:rPr>
@@ -8260,34 +10197,25 @@
                 <w:szCs w:val="22"/>
               </w:rPr>
             </w:pPr>
-            <w:proofErr w:type="gramStart"/>
             <w:r>
               <w:rPr>
                 <w:sz w:val="22"/>
                 <w:szCs w:val="22"/>
               </w:rPr>
-              <w:t>LR(</w:t>
-            </w:r>
-            <w:proofErr w:type="gramEnd"/>
+              <w:t>LR(λ=1e-3, π</w:t>
+            </w:r>
+            <w:r>
+              <w:rPr>
+                <w:sz w:val="14"/>
+                <w:szCs w:val="14"/>
+              </w:rPr>
+              <w:t>T</w:t>
+            </w:r>
             <w:r>
               <w:rPr>
                 <w:sz w:val="22"/>
                 <w:szCs w:val="22"/>
               </w:rPr>
-              <w:t>λ=1e-3, π</w:t>
-            </w:r>
-            <w:r>
-              <w:rPr>
-                <w:sz w:val="14"/>
-                <w:szCs w:val="14"/>
-              </w:rPr>
-              <w:t>T</w:t>
-            </w:r>
-            <w:r>
-              <w:rPr>
-                <w:sz w:val="22"/>
-                <w:szCs w:val="22"/>
-              </w:rPr>
               <w:t xml:space="preserve">=0.9 ) </w:t>
             </w:r>
           </w:p>
@@ -8396,6 +10324,7 @@
         <w:rPr>
           <w:noProof/>
         </w:rPr>
+        <w:lastRenderedPageBreak/>
         <w:drawing>
           <wp:inline distT="0" distB="0" distL="0" distR="0" wp14:anchorId="33CB1576" wp14:editId="04C859AA">
             <wp:extent cx="3360000" cy="2520000"/>
@@ -8469,7 +10398,6 @@
         <w:rPr>
           <w:noProof/>
         </w:rPr>
-        <w:lastRenderedPageBreak/>
         <w:drawing>
           <wp:inline distT="0" distB="0" distL="0" distR="0" wp14:anchorId="3D862403" wp14:editId="01195566">
             <wp:extent cx="3360000" cy="2520000"/>
@@ -8616,6 +10544,7 @@
         <w:rPr>
           <w:noProof/>
         </w:rPr>
+        <w:lastRenderedPageBreak/>
         <w:drawing>
           <wp:inline distT="0" distB="0" distL="0" distR="0" wp14:anchorId="11609931" wp14:editId="04B1D08C">
             <wp:extent cx="3360000" cy="2520000"/>
@@ -8690,7 +10619,6 @@
         <w:rPr>
           <w:lang w:val="en-GB"/>
         </w:rPr>
-        <w:lastRenderedPageBreak/>
         <w:t>QUADRATIC ZSCORE</w:t>
       </w:r>
     </w:p>
@@ -8919,20 +10847,7 @@
           <w:szCs w:val="24"/>
           <w:lang w:val="en-GB"/>
         </w:rPr>
-        <w:t>Lin</w:t>
-      </w:r>
-      <w:r>
-        <w:rPr>
-          <w:b w:val="0"/>
-          <w:bCs w:val="0"/>
-          <w:i/>
-          <w:iCs/>
-          <w:noProof/>
-          <w:sz w:val="24"/>
-          <w:szCs w:val="24"/>
-          <w:lang w:val="en-GB"/>
-        </w:rPr>
-        <w:t xml:space="preserve">ear svm </w:t>
+        <w:t xml:space="preserve">Linear svm </w:t>
       </w:r>
       <w:r>
         <w:rPr>
@@ -9216,28 +11131,12 @@
                 <w:szCs w:val="22"/>
               </w:rPr>
             </w:pPr>
-            <w:proofErr w:type="gramStart"/>
             <w:r>
               <w:rPr>
                 <w:sz w:val="22"/>
                 <w:szCs w:val="22"/>
               </w:rPr>
-              <w:t>LR(</w:t>
-            </w:r>
-            <w:proofErr w:type="gramEnd"/>
-            <w:r>
-              <w:rPr>
-                <w:sz w:val="22"/>
-                <w:szCs w:val="22"/>
-              </w:rPr>
-              <w:t>C=0.1</w:t>
-            </w:r>
-            <w:r>
-              <w:rPr>
-                <w:sz w:val="22"/>
-                <w:szCs w:val="22"/>
-              </w:rPr>
-              <w:t>, π</w:t>
+              <w:t>LR(C=0.1, π</w:t>
             </w:r>
             <w:r>
               <w:rPr>
@@ -9340,28 +11239,12 @@
                 <w:szCs w:val="22"/>
               </w:rPr>
             </w:pPr>
-            <w:proofErr w:type="gramStart"/>
             <w:r>
               <w:rPr>
                 <w:sz w:val="22"/>
                 <w:szCs w:val="22"/>
               </w:rPr>
-              <w:t>LR(</w:t>
-            </w:r>
-            <w:proofErr w:type="gramEnd"/>
-            <w:r>
-              <w:rPr>
-                <w:sz w:val="22"/>
-                <w:szCs w:val="22"/>
-              </w:rPr>
-              <w:t>C=0.1</w:t>
-            </w:r>
-            <w:r>
-              <w:rPr>
-                <w:sz w:val="22"/>
-                <w:szCs w:val="22"/>
-              </w:rPr>
-              <w:t>, π</w:t>
+              <w:t>LR(C=0.1, π</w:t>
             </w:r>
             <w:r>
               <w:rPr>
@@ -9437,28 +11320,12 @@
                 <w:szCs w:val="22"/>
               </w:rPr>
             </w:pPr>
-            <w:proofErr w:type="gramStart"/>
             <w:r>
               <w:rPr>
                 <w:sz w:val="22"/>
                 <w:szCs w:val="22"/>
               </w:rPr>
-              <w:t>LR(</w:t>
-            </w:r>
-            <w:proofErr w:type="gramEnd"/>
-            <w:r>
-              <w:rPr>
-                <w:sz w:val="22"/>
-                <w:szCs w:val="22"/>
-              </w:rPr>
-              <w:t>C=0.1</w:t>
-            </w:r>
-            <w:r>
-              <w:rPr>
-                <w:sz w:val="22"/>
-                <w:szCs w:val="22"/>
-              </w:rPr>
-              <w:t>, π</w:t>
+              <w:t>LR(C=0.1, π</w:t>
             </w:r>
             <w:r>
               <w:rPr>
@@ -9622,20 +11489,7 @@
           <w:szCs w:val="24"/>
           <w:lang w:val="en-GB"/>
         </w:rPr>
-        <w:t>Quadratic</w:t>
-      </w:r>
-      <w:r>
-        <w:rPr>
-          <w:b w:val="0"/>
-          <w:bCs w:val="0"/>
-          <w:i/>
-          <w:iCs/>
-          <w:noProof/>
-          <w:sz w:val="24"/>
-          <w:szCs w:val="24"/>
-          <w:lang w:val="en-GB"/>
-        </w:rPr>
-        <w:t xml:space="preserve"> svm </w:t>
+        <w:t xml:space="preserve">Quadratic svm </w:t>
       </w:r>
       <w:r>
         <w:rPr>
@@ -9919,21 +11773,12 @@
                 <w:szCs w:val="22"/>
               </w:rPr>
             </w:pPr>
-            <w:proofErr w:type="gramStart"/>
             <w:r>
               <w:rPr>
                 <w:sz w:val="22"/>
                 <w:szCs w:val="22"/>
               </w:rPr>
-              <w:t>LR(</w:t>
-            </w:r>
-            <w:proofErr w:type="gramEnd"/>
-            <w:r>
-              <w:rPr>
-                <w:sz w:val="22"/>
-                <w:szCs w:val="22"/>
-              </w:rPr>
-              <w:t>C=0.1, π</w:t>
+              <w:t>LR(C=0.1, π</w:t>
             </w:r>
             <w:r>
               <w:rPr>
@@ -10036,21 +11881,12 @@
                 <w:szCs w:val="22"/>
               </w:rPr>
             </w:pPr>
-            <w:proofErr w:type="gramStart"/>
             <w:r>
               <w:rPr>
                 <w:sz w:val="22"/>
                 <w:szCs w:val="22"/>
               </w:rPr>
-              <w:t>LR(</w:t>
-            </w:r>
-            <w:proofErr w:type="gramEnd"/>
-            <w:r>
-              <w:rPr>
-                <w:sz w:val="22"/>
-                <w:szCs w:val="22"/>
-              </w:rPr>
-              <w:t>C=0.1, π</w:t>
+              <w:t>LR(C=0.1, π</w:t>
             </w:r>
             <w:r>
               <w:rPr>
@@ -10126,34 +11962,25 @@
                 <w:szCs w:val="22"/>
               </w:rPr>
             </w:pPr>
-            <w:proofErr w:type="gramStart"/>
             <w:r>
               <w:rPr>
                 <w:sz w:val="22"/>
                 <w:szCs w:val="22"/>
               </w:rPr>
-              <w:t>LR(</w:t>
-            </w:r>
-            <w:proofErr w:type="gramEnd"/>
+              <w:t>LR(C=0.1, π</w:t>
+            </w:r>
+            <w:r>
+              <w:rPr>
+                <w:sz w:val="14"/>
+                <w:szCs w:val="14"/>
+              </w:rPr>
+              <w:t>T</w:t>
+            </w:r>
             <w:r>
               <w:rPr>
                 <w:sz w:val="22"/>
                 <w:szCs w:val="22"/>
               </w:rPr>
-              <w:t>C=0.1, π</w:t>
-            </w:r>
-            <w:r>
-              <w:rPr>
-                <w:sz w:val="14"/>
-                <w:szCs w:val="14"/>
-              </w:rPr>
-              <w:t>T</w:t>
-            </w:r>
-            <w:r>
-              <w:rPr>
-                <w:sz w:val="22"/>
-                <w:szCs w:val="22"/>
-              </w:rPr>
               <w:t xml:space="preserve">=0.9 ) </w:t>
             </w:r>
           </w:p>
@@ -10283,21 +12110,7 @@
         <w:rPr>
           <w:lang w:val="en-GB"/>
         </w:rPr>
-        <w:t xml:space="preserve">GMM full tied 8components pi=0.5 </w:t>
-      </w:r>
-      <w:proofErr w:type="gramStart"/>
-      <w:r>
-        <w:rPr>
-          <w:lang w:val="en-GB"/>
-        </w:rPr>
-        <w:t>raw :</w:t>
-      </w:r>
-      <w:proofErr w:type="gramEnd"/>
-      <w:r>
-        <w:rPr>
-          <w:lang w:val="en-GB"/>
-        </w:rPr>
-        <w:t xml:space="preserve"> 0.</w:t>
+        <w:t>GMM full tied 8components pi=0.5 raw : 0.</w:t>
       </w:r>
       <w:r>
         <w:rPr>
@@ -10330,16 +12143,8 @@
         <w:rPr>
           <w:lang w:val="en-GB"/>
         </w:rPr>
-        <w:t xml:space="preserve"> is the </w:t>
-      </w:r>
-      <w:proofErr w:type="gramStart"/>
-      <w:r>
-        <w:rPr>
-          <w:lang w:val="en-GB"/>
-        </w:rPr>
-        <w:t>best</w:t>
-      </w:r>
-      <w:proofErr w:type="gramEnd"/>
+        <w:t xml:space="preserve"> is the best</w:t>
+      </w:r>
     </w:p>
     <w:p>
       <w:pPr>
@@ -10430,32 +12235,42 @@
       </w:r>
     </w:p>
     <w:p>
-      <w:r>
-        <w:t xml:space="preserve">GMM è il full </w:t>
+      <w:pPr>
+        <w:rPr>
+          <w:lang w:val="en-GB"/>
+        </w:rPr>
+      </w:pPr>
+      <w:r>
+        <w:rPr>
+          <w:lang w:val="en-GB"/>
+        </w:rPr>
+        <w:t>GMM è il full tied 4 component</w:t>
+      </w:r>
+    </w:p>
+    <w:p>
+      <w:r>
+        <w:t xml:space="preserve">LR è </w:t>
       </w:r>
       <w:proofErr w:type="spellStart"/>
       <w:r>
-        <w:t>tied</w:t>
+        <w:t>logreg</w:t>
       </w:r>
       <w:proofErr w:type="spellEnd"/>
       <w:r>
-        <w:t xml:space="preserve"> 4 compo</w:t>
-      </w:r>
-      <w:r>
-        <w:t>nent</w:t>
-      </w:r>
-    </w:p>
-    <w:p>
-      <w:r>
-        <w:t xml:space="preserve">LR è </w:t>
+        <w:t xml:space="preserve"> linear con </w:t>
       </w:r>
       <w:proofErr w:type="spellStart"/>
       <w:r>
-        <w:t>logreg</w:t>
+        <w:t>piT</w:t>
       </w:r>
       <w:proofErr w:type="spellEnd"/>
       <w:r>
-        <w:t xml:space="preserve"> linear con </w:t>
+        <w:t>=0.9 e lambda 10^-5</w:t>
+      </w:r>
+    </w:p>
+    <w:p>
+      <w:r>
+        <w:t xml:space="preserve">SVM è </w:t>
       </w:r>
       <w:proofErr w:type="spellStart"/>
       <w:r>
@@ -10463,47 +12278,28 @@
       </w:r>
       <w:proofErr w:type="spellEnd"/>
       <w:r>
-        <w:t>=0.9 e lambda 10^-5</w:t>
-      </w:r>
-    </w:p>
-    <w:p>
-      <w:r>
-        <w:t xml:space="preserve">SVM è </w:t>
+        <w:t>=0.9</w:t>
+      </w:r>
+      <w:r>
+        <w:t xml:space="preserve"> RBF SVM n</w:t>
+      </w:r>
+      <w:r>
+        <w:t xml:space="preserve">o </w:t>
       </w:r>
       <w:proofErr w:type="spellStart"/>
       <w:r>
-        <w:t>piT</w:t>
+        <w:t>rebalancing</w:t>
       </w:r>
       <w:proofErr w:type="spellEnd"/>
       <w:r>
-        <w:t>=0.9</w:t>
-      </w:r>
-      <w:r>
-        <w:t xml:space="preserve"> </w:t>
-      </w:r>
-      <w:r>
-        <w:t xml:space="preserve">RBF SVM </w:t>
-      </w:r>
-      <w:r>
-        <w:t>n</w:t>
-      </w:r>
-      <w:r>
-        <w:t xml:space="preserve">o </w:t>
+        <w:t xml:space="preserve"> -gamma =0.100000 -C=10.000000 - pi = 0.500000 -&gt; </w:t>
       </w:r>
       <w:proofErr w:type="spellStart"/>
       <w:r>
-        <w:t>rebalancing</w:t>
+        <w:t>minDCF</w:t>
       </w:r>
       <w:proofErr w:type="spellEnd"/>
       <w:r>
-        <w:t xml:space="preserve"> -gamma =0.100000 -C=10.000000 - pi = 0.500000 -&gt; </w:t>
-      </w:r>
-      <w:proofErr w:type="spellStart"/>
-      <w:r>
-        <w:t>minDCF</w:t>
-      </w:r>
-      <w:proofErr w:type="spellEnd"/>
-      <w:r>
         <w:t xml:space="preserve"> = 0.090675</w:t>
       </w:r>
     </w:p>
@@ -10548,27 +12344,13 @@
       <w:pPr>
         <w:rPr>
           <w:u w:val="single"/>
-          <w:lang w:val="en-GB"/>
-        </w:rPr>
-      </w:pPr>
-      <w:r>
-        <w:rPr>
-          <w:lang w:val="en-GB"/>
-        </w:rPr>
-        <w:lastRenderedPageBreak/>
+        </w:rPr>
+      </w:pPr>
+      <w:r>
         <w:t>GMM+SVM</w:t>
       </w:r>
       <w:r>
-        <w:rPr>
-          <w:lang w:val="en-GB"/>
-        </w:rPr>
-        <w:t xml:space="preserve"> </w:t>
-      </w:r>
-      <w:r>
-        <w:rPr>
-          <w:lang w:val="en-GB"/>
-        </w:rPr>
-        <w:t>ok</w:t>
+        <w:t xml:space="preserve"> ok</w:t>
       </w:r>
     </w:p>
     <w:p>
@@ -10618,7 +12400,23 @@
 
 <file path=word/comments.xml><?xml version="1.0" encoding="utf-8"?>
 <w:comments xmlns:wpc="http://schemas.microsoft.com/office/word/2010/wordprocessingCanvas" xmlns:cx="http://schemas.microsoft.com/office/drawing/2014/chartex" xmlns:cx1="http://schemas.microsoft.com/office/drawing/2015/9/8/chartex" xmlns:cx2="http://schemas.microsoft.com/office/drawing/2015/10/21/chartex" xmlns:cx3="http://schemas.microsoft.com/office/drawing/2016/5/9/chartex" xmlns:cx4="http://schemas.microsoft.com/office/drawing/2016/5/10/chartex" xmlns:cx5="http://schemas.microsoft.com/office/drawing/2016/5/11/chartex" xmlns:cx6="http://schemas.microsoft.com/office/drawing/2016/5/12/chartex" xmlns:cx7="http://schemas.microsoft.com/office/drawing/2016/5/13/chartex" xmlns:cx8="http://schemas.microsoft.com/office/drawing/2016/5/14/chartex" xmlns:mc="http://schemas.openxmlformats.org/markup-compatibility/2006" xmlns:aink="http://schemas.microsoft.com/office/drawing/2016/ink" xmlns:am3d="http://schemas.microsoft.com/office/drawing/2017/model3d" xmlns:o="urn:schemas-microsoft-com:office:office" xmlns:oel="http://schemas.microsoft.com/office/2019/extlst" xmlns:r="http://schemas.openxmlformats.org/officeDocument/2006/relationships" xmlns:m="http://schemas.openxmlformats.org/officeDocument/2006/math" xmlns:v="urn:schemas-microsoft-com:vml" xmlns:wp14="http://schemas.microsoft.com/office/word/2010/wordprocessingDrawing" xmlns:wp="http://schemas.openxmlformats.org/drawingml/2006/wordprocessingDrawing" xmlns:w10="urn:schemas-microsoft-com:office:word" xmlns:w="http://schemas.openxmlformats.org/wordprocessingml/2006/main" xmlns:w14="http://schemas.microsoft.com/office/word/2010/wordml" xmlns:w15="http://schemas.microsoft.com/office/word/2012/wordml" xmlns:w16cex="http://schemas.microsoft.com/office/word/2018/wordml/cex" xmlns:w16cid="http://schemas.microsoft.com/office/word/2016/wordml/cid" xmlns:w16="http://schemas.microsoft.com/office/word/2018/wordml" xmlns:w16sdtdh="http://schemas.microsoft.com/office/word/2020/wordml/sdtdatahash" xmlns:w16se="http://schemas.microsoft.com/office/word/2015/wordml/symex" xmlns:wpg="http://schemas.microsoft.com/office/word/2010/wordprocessingGroup" xmlns:wpi="http://schemas.microsoft.com/office/word/2010/wordprocessingInk" xmlns:wne="http://schemas.microsoft.com/office/word/2006/wordml" xmlns:wps="http://schemas.microsoft.com/office/word/2010/wordprocessingShape" mc:Ignorable="w14 w15 w16se w16cid w16 w16cex w16sdtdh wp14">
-  <w:comment w:id="5" w:author="Alessandro Gelsi" w:date="2023-08-31T13:09:00Z" w:initials="AG">
+  <w:comment w:id="4" w:author="Alessandro Gelsi" w:date="2023-09-05T11:46:00Z" w:initials="AG">
+    <w:p>
+      <w:pPr>
+        <w:pStyle w:val="Testocommento"/>
+      </w:pPr>
+      <w:r>
+        <w:rPr>
+          <w:rStyle w:val="Rimandocommento"/>
+        </w:rPr>
+        <w:annotationRef/>
+      </w:r>
+      <w:r>
+        <w:t>Scrivere qua il best model</w:t>
+      </w:r>
+    </w:p>
+  </w:comment>
+  <w:comment w:id="6" w:author="Alessandro Gelsi" w:date="2023-08-31T13:09:00Z" w:initials="AG">
     <w:p>
       <w:pPr>
         <w:pStyle w:val="Testocommento"/>
@@ -10639,18 +12437,21 @@
 
 <file path=word/commentsExtended.xml><?xml version="1.0" encoding="utf-8"?>
 <w15:commentsEx xmlns:wpc="http://schemas.microsoft.com/office/word/2010/wordprocessingCanvas" xmlns:cx="http://schemas.microsoft.com/office/drawing/2014/chartex" xmlns:cx1="http://schemas.microsoft.com/office/drawing/2015/9/8/chartex" xmlns:cx2="http://schemas.microsoft.com/office/drawing/2015/10/21/chartex" xmlns:cx3="http://schemas.microsoft.com/office/drawing/2016/5/9/chartex" xmlns:cx4="http://schemas.microsoft.com/office/drawing/2016/5/10/chartex" xmlns:cx5="http://schemas.microsoft.com/office/drawing/2016/5/11/chartex" xmlns:cx6="http://schemas.microsoft.com/office/drawing/2016/5/12/chartex" xmlns:cx7="http://schemas.microsoft.com/office/drawing/2016/5/13/chartex" xmlns:cx8="http://schemas.microsoft.com/office/drawing/2016/5/14/chartex" xmlns:mc="http://schemas.openxmlformats.org/markup-compatibility/2006" xmlns:aink="http://schemas.microsoft.com/office/drawing/2016/ink" xmlns:am3d="http://schemas.microsoft.com/office/drawing/2017/model3d" xmlns:o="urn:schemas-microsoft-com:office:office" xmlns:oel="http://schemas.microsoft.com/office/2019/extlst" xmlns:r="http://schemas.openxmlformats.org/officeDocument/2006/relationships" xmlns:m="http://schemas.openxmlformats.org/officeDocument/2006/math" xmlns:v="urn:schemas-microsoft-com:vml" xmlns:wp14="http://schemas.microsoft.com/office/word/2010/wordprocessingDrawing" xmlns:wp="http://schemas.openxmlformats.org/drawingml/2006/wordprocessingDrawing" xmlns:w10="urn:schemas-microsoft-com:office:word" xmlns:w="http://schemas.openxmlformats.org/wordprocessingml/2006/main" xmlns:w14="http://schemas.microsoft.com/office/word/2010/wordml" xmlns:w15="http://schemas.microsoft.com/office/word/2012/wordml" xmlns:w16cex="http://schemas.microsoft.com/office/word/2018/wordml/cex" xmlns:w16cid="http://schemas.microsoft.com/office/word/2016/wordml/cid" xmlns:w16="http://schemas.microsoft.com/office/word/2018/wordml" xmlns:w16sdtdh="http://schemas.microsoft.com/office/word/2020/wordml/sdtdatahash" xmlns:w16se="http://schemas.microsoft.com/office/word/2015/wordml/symex" xmlns:wpg="http://schemas.microsoft.com/office/word/2010/wordprocessingGroup" xmlns:wpi="http://schemas.microsoft.com/office/word/2010/wordprocessingInk" xmlns:wne="http://schemas.microsoft.com/office/word/2006/wordml" xmlns:wps="http://schemas.microsoft.com/office/word/2010/wordprocessingShape" mc:Ignorable="w14 w15 w16se w16cid w16 w16cex w16sdtdh wp14">
+  <w15:commentEx w15:paraId="2594190E" w15:done="0"/>
   <w15:commentEx w15:paraId="1589C3B9" w15:done="0"/>
 </w15:commentsEx>
 </file>
 
 <file path=word/commentsExtensible.xml><?xml version="1.0" encoding="utf-8"?>
 <w16cex:commentsExtensible xmlns:wpc="http://schemas.microsoft.com/office/word/2010/wordprocessingCanvas" xmlns:cx="http://schemas.microsoft.com/office/drawing/2014/chartex" xmlns:cx1="http://schemas.microsoft.com/office/drawing/2015/9/8/chartex" xmlns:cx2="http://schemas.microsoft.com/office/drawing/2015/10/21/chartex" xmlns:cx3="http://schemas.microsoft.com/office/drawing/2016/5/9/chartex" xmlns:cx4="http://schemas.microsoft.com/office/drawing/2016/5/10/chartex" xmlns:cx5="http://schemas.microsoft.com/office/drawing/2016/5/11/chartex" xmlns:cx6="http://schemas.microsoft.com/office/drawing/2016/5/12/chartex" xmlns:cx7="http://schemas.microsoft.com/office/drawing/2016/5/13/chartex" xmlns:cx8="http://schemas.microsoft.com/office/drawing/2016/5/14/chartex" xmlns:cr="http://schemas.microsoft.com/office/comments/2020/reactions" xmlns:mc="http://schemas.openxmlformats.org/markup-compatibility/2006" xmlns:aink="http://schemas.microsoft.com/office/drawing/2016/ink" xmlns:am3d="http://schemas.microsoft.com/office/drawing/2017/model3d" xmlns:o="urn:schemas-microsoft-com:office:office" xmlns:oel="http://schemas.microsoft.com/office/2019/extlst" xmlns:r="http://schemas.openxmlformats.org/officeDocument/2006/relationships" xmlns:m="http://schemas.openxmlformats.org/officeDocument/2006/math" xmlns:v="urn:schemas-microsoft-com:vml" xmlns:wp14="http://schemas.microsoft.com/office/word/2010/wordprocessingDrawing" xmlns:wp="http://schemas.openxmlformats.org/drawingml/2006/wordprocessingDrawing" xmlns:w10="urn:schemas-microsoft-com:office:word" xmlns:w="http://schemas.openxmlformats.org/wordprocessingml/2006/main" xmlns:w14="http://schemas.microsoft.com/office/word/2010/wordml" xmlns:w15="http://schemas.microsoft.com/office/word/2012/wordml" xmlns:w16cex="http://schemas.microsoft.com/office/word/2018/wordml/cex" xmlns:w16cid="http://schemas.microsoft.com/office/word/2016/wordml/cid" xmlns:w16="http://schemas.microsoft.com/office/word/2018/wordml" xmlns:w16sdtdh="http://schemas.microsoft.com/office/word/2020/wordml/sdtdatahash" xmlns:w16se="http://schemas.microsoft.com/office/word/2015/wordml/symex" xmlns:wpg="http://schemas.microsoft.com/office/word/2010/wordprocessingGroup" xmlns:wpi="http://schemas.microsoft.com/office/word/2010/wordprocessingInk" xmlns:wne="http://schemas.microsoft.com/office/word/2006/wordml" xmlns:wps="http://schemas.microsoft.com/office/word/2010/wordprocessingShape" mc:Ignorable="w14 w15 w16se w16cid w16 w16cex w16sdtdh cr wp14">
+  <w16cex:commentExtensible w16cex:durableId="3F9BB029" w16cex:dateUtc="2023-09-05T09:46:00Z"/>
   <w16cex:commentExtensible w16cex:durableId="4088154A" w16cex:dateUtc="2023-08-31T11:09:00Z"/>
 </w16cex:commentsExtensible>
 </file>
 
 <file path=word/commentsIds.xml><?xml version="1.0" encoding="utf-8"?>
 <w16cid:commentsIds xmlns:wpc="http://schemas.microsoft.com/office/word/2010/wordprocessingCanvas" xmlns:cx="http://schemas.microsoft.com/office/drawing/2014/chartex" xmlns:cx1="http://schemas.microsoft.com/office/drawing/2015/9/8/chartex" xmlns:cx2="http://schemas.microsoft.com/office/drawing/2015/10/21/chartex" xmlns:cx3="http://schemas.microsoft.com/office/drawing/2016/5/9/chartex" xmlns:cx4="http://schemas.microsoft.com/office/drawing/2016/5/10/chartex" xmlns:cx5="http://schemas.microsoft.com/office/drawing/2016/5/11/chartex" xmlns:cx6="http://schemas.microsoft.com/office/drawing/2016/5/12/chartex" xmlns:cx7="http://schemas.microsoft.com/office/drawing/2016/5/13/chartex" xmlns:cx8="http://schemas.microsoft.com/office/drawing/2016/5/14/chartex" xmlns:mc="http://schemas.openxmlformats.org/markup-compatibility/2006" xmlns:aink="http://schemas.microsoft.com/office/drawing/2016/ink" xmlns:am3d="http://schemas.microsoft.com/office/drawing/2017/model3d" xmlns:o="urn:schemas-microsoft-com:office:office" xmlns:oel="http://schemas.microsoft.com/office/2019/extlst" xmlns:r="http://schemas.openxmlformats.org/officeDocument/2006/relationships" xmlns:m="http://schemas.openxmlformats.org/officeDocument/2006/math" xmlns:v="urn:schemas-microsoft-com:vml" xmlns:wp14="http://schemas.microsoft.com/office/word/2010/wordprocessingDrawing" xmlns:wp="http://schemas.openxmlformats.org/drawingml/2006/wordprocessingDrawing" xmlns:w10="urn:schemas-microsoft-com:office:word" xmlns:w="http://schemas.openxmlformats.org/wordprocessingml/2006/main" xmlns:w14="http://schemas.microsoft.com/office/word/2010/wordml" xmlns:w15="http://schemas.microsoft.com/office/word/2012/wordml" xmlns:w16cex="http://schemas.microsoft.com/office/word/2018/wordml/cex" xmlns:w16cid="http://schemas.microsoft.com/office/word/2016/wordml/cid" xmlns:w16="http://schemas.microsoft.com/office/word/2018/wordml" xmlns:w16sdtdh="http://schemas.microsoft.com/office/word/2020/wordml/sdtdatahash" xmlns:w16se="http://schemas.microsoft.com/office/word/2015/wordml/symex" xmlns:wpg="http://schemas.microsoft.com/office/word/2010/wordprocessingGroup" xmlns:wpi="http://schemas.microsoft.com/office/word/2010/wordprocessingInk" xmlns:wne="http://schemas.microsoft.com/office/word/2006/wordml" xmlns:wps="http://schemas.microsoft.com/office/word/2010/wordprocessingShape" mc:Ignorable="w14 w15 w16se w16cid w16 w16cex w16sdtdh wp14">
+  <w16cid:commentId w16cid:paraId="2594190E" w16cid:durableId="3F9BB029"/>
   <w16cid:commentId w16cid:paraId="1589C3B9" w16cid:durableId="4088154A"/>
 </w16cid:commentsIds>
 </file>
@@ -11270,7 +13071,6 @@
   <w:style w:type="character" w:default="1" w:styleId="Carpredefinitoparagrafo">
     <w:name w:val="Default Paragraph Font"/>
     <w:uiPriority w:val="1"/>
-    <w:semiHidden/>
     <w:unhideWhenUsed/>
   </w:style>
   <w:style w:type="table" w:default="1" w:styleId="Tabellanormale">

</xml_diff>